<commit_message>
Added standard 1 mM conc and seleno to biomass
</commit_message>
<xml_diff>
--- a/Paper/MM model manuscript v1.docx
+++ b/Paper/MM model manuscript v1.docx
@@ -1521,6 +1521,8 @@
       <w:r>
         <w:t>)</w:t>
       </w:r>
+      <w:bookmarkStart w:id="0" w:name="_GoBack"/>
+      <w:bookmarkEnd w:id="0"/>
     </w:p>
     <w:p>
       <w:pPr>
@@ -1535,7 +1537,13 @@
         <w:spacing w:line="480" w:lineRule="auto"/>
       </w:pPr>
       <w:r>
-        <w:t>To simulate growth, we use the steady state assumption (</w:t>
+        <w:t xml:space="preserve">Growth was simulated using flux balance analysis (FBA), a common method used to </w:t>
+      </w:r>
+      <w:r>
+        <w:t xml:space="preserve">                                                                                                                                                                                                                                                                                                                                                                                                                                                                                                                                                                                                                                                                                                                                                                                                                                                                                                    </w:t>
+      </w:r>
+      <w:r>
+        <w:t xml:space="preserve"> simulate growth, we use the steady state assumption (</w:t>
       </w:r>
       <w:proofErr w:type="spellStart"/>
       <w:r>
@@ -1641,16 +1649,16 @@
       <w:r>
         <w:t xml:space="preserve">An important part of building a model is ensuring that it </w:t>
       </w:r>
-      <w:commentRangeStart w:id="0"/>
+      <w:commentRangeStart w:id="1"/>
       <w:r>
         <w:t>is easy to simulate</w:t>
       </w:r>
-      <w:commentRangeEnd w:id="0"/>
+      <w:commentRangeEnd w:id="1"/>
       <w:r>
         <w:rPr>
           <w:rStyle w:val="CommentReference"/>
         </w:rPr>
-        <w:commentReference w:id="0"/>
+        <w:commentReference w:id="1"/>
       </w:r>
       <w:r>
         <w:t xml:space="preserve">. To assist in this process, we have created functions specifically written to simulate model growth, make systematic changes to the model, and replicate all of the results reported in this manuscript. These codes are included in supplementary data and current versions can be found on </w:t>
@@ -1720,6 +1728,7 @@
     </w:p>
     <w:p>
       <w:r>
+        <w:lastRenderedPageBreak/>
         <w:t>Others available on GitHub</w:t>
       </w:r>
     </w:p>
@@ -1728,7 +1737,6 @@
         <w:pStyle w:val="Heading2"/>
       </w:pPr>
       <w:r>
-        <w:lastRenderedPageBreak/>
         <w:t>Gene Knockout Phenotype Simulations</w:t>
       </w:r>
     </w:p>
@@ -2008,7 +2016,7 @@
       <w:r>
         <w:t xml:space="preserve">ree energy values for a </w:t>
       </w:r>
-      <w:commentRangeStart w:id="1"/>
+      <w:commentRangeStart w:id="2"/>
       <w:r>
         <w:t xml:space="preserve">standard 1 </w:t>
       </w:r>
@@ -2020,12 +2028,12 @@
       <w:r>
         <w:t xml:space="preserve"> concentration</w:t>
       </w:r>
-      <w:commentRangeEnd w:id="1"/>
+      <w:commentRangeEnd w:id="2"/>
       <w:r>
         <w:rPr>
           <w:rStyle w:val="CommentReference"/>
         </w:rPr>
-        <w:commentReference w:id="1"/>
+        <w:commentReference w:id="2"/>
       </w:r>
       <w:r>
         <w:t xml:space="preserve">, temperature of 25 C, pressure of 1 bar, pH of </w:t>
@@ -2089,7 +2097,11 @@
         <w:pStyle w:val="Heading2"/>
       </w:pPr>
       <w:r>
-        <w:t>Dry Cell Weight Measurements</w:t>
+        <w:lastRenderedPageBreak/>
+        <w:t>Experimental</w:t>
+      </w:r>
+      <w:r>
+        <w:t xml:space="preserve"> Measurements</w:t>
       </w:r>
     </w:p>
     <w:p>
@@ -2134,11 +2146,244 @@
         <w:t xml:space="preserve"> in continu</w:t>
       </w:r>
       <w:r>
-        <w:t xml:space="preserve">ous </w:t>
+        <w:t>ous mode with gas flows of 110 L/h H</w:t>
+      </w:r>
+      <w:r>
+        <w:rPr>
+          <w:vertAlign w:val="subscript"/>
+        </w:rPr>
+        <w:t>2</w:t>
+      </w:r>
+      <w:r>
+        <w:t>, 15 L/h CO</w:t>
+      </w:r>
+      <w:r>
+        <w:rPr>
+          <w:vertAlign w:val="subscript"/>
+        </w:rPr>
+        <w:t>2</w:t>
+      </w:r>
+      <w:r>
+        <w:t>, 15 L/h N</w:t>
+      </w:r>
+      <w:r>
+        <w:rPr>
+          <w:vertAlign w:val="subscript"/>
+        </w:rPr>
+        <w:t>2</w:t>
+      </w:r>
+      <w:r>
+        <w:t>, and 15 L/h H</w:t>
+      </w:r>
+      <w:r>
+        <w:rPr>
+          <w:vertAlign w:val="subscript"/>
+        </w:rPr>
+        <w:t>2</w:t>
+      </w:r>
+      <w:r>
+        <w:t>S, with a dilution rate of 0.0833</w:t>
+      </w:r>
+      <w:r>
+        <w:t xml:space="preserve"> h</w:t>
+      </w:r>
+      <w:r>
+        <w:rPr>
+          <w:vertAlign w:val="superscript"/>
+        </w:rPr>
+        <w:t>-1</w:t>
+      </w:r>
+      <w:r>
+        <w:t xml:space="preserve">. </w:t>
+      </w:r>
+    </w:p>
+    <w:p>
+      <w:pPr>
+        <w:spacing w:line="480" w:lineRule="auto"/>
+      </w:pPr>
+      <w:r>
+        <w:t xml:space="preserve">We measured dry cell weight via cell filtering. 100 mL aliquots of cells in media were filtered through 25 </w:t>
+      </w:r>
+      <w:proofErr w:type="spellStart"/>
+      <w:r>
+        <w:t>nM</w:t>
+      </w:r>
+      <w:proofErr w:type="spellEnd"/>
+      <w:r>
+        <w:t xml:space="preserve"> pore filters to remove all non-cellular components. The wet filters were then dried in a 50 degree oven and their weight was measured daily until it stabilized, giving the final dry cell weight.  </w:t>
+      </w:r>
+    </w:p>
+    <w:p>
+      <w:pPr>
+        <w:pStyle w:val="Heading1"/>
+      </w:pPr>
+      <w:r>
+        <w:t>Results</w:t>
+      </w:r>
+    </w:p>
+    <w:p>
+      <w:pPr>
+        <w:pStyle w:val="Heading2"/>
+      </w:pPr>
+      <w:r>
+        <w:t>Model Statistics</w:t>
+      </w:r>
+    </w:p>
+    <w:p>
+      <w:pPr>
+        <w:spacing w:line="480" w:lineRule="auto"/>
+      </w:pPr>
+      <w:r>
+        <w:t xml:space="preserve">Our model stats are displayed in Table 1A and, as shown, it compares favorably to the existing model. Our gene coverage is slightly better, but perhaps more importantly, over 90% of the non-exchange reactions in our model are gene associated. This suggests that our model has more consistent ties to gene homology as a direct result of using our likelihood-based </w:t>
+      </w:r>
+      <w:proofErr w:type="spellStart"/>
+      <w:r>
+        <w:t>gapfilling</w:t>
+      </w:r>
+      <w:proofErr w:type="spellEnd"/>
+      <w:r>
+        <w:t xml:space="preserve"> method and of maximizing our reliance on biochemical knowledge from literature. </w:t>
+      </w:r>
+    </w:p>
+    <w:p>
+      <w:pPr>
+        <w:spacing w:line="480" w:lineRule="auto"/>
+      </w:pPr>
+      <w:r>
+        <w:t xml:space="preserve">Notably, our model has nearly 100 more internal metabolites and over 100 more dead-end metabolites that cannot be synthesized or consumed by the model. Although these metabolites and their reactions are not part of our mathematical model, we have included them in our reconstruction because they are all gene-associated [should we have a “reconstruction” separate from the “model”?]. Thus, we have evidence that each of these metabolites should be involved in metabolism, but we have not yet elucidated their synthesis or consumption pathways. They </w:t>
       </w:r>
       <w:r>
         <w:lastRenderedPageBreak/>
-        <w:t>mode with gas flows of 110 L/h H</w:t>
+        <w:t xml:space="preserve">represent excellent candidates for further exploration of MM metabolism, particularly as this model is updated and expanded in the future. </w:t>
+      </w:r>
+    </w:p>
+    <w:p>
+      <w:pPr>
+        <w:spacing w:line="480" w:lineRule="auto"/>
+      </w:pPr>
+      <w:r>
+        <w:t xml:space="preserve">The most important distinction between our model and the existing model is that ours accurately depicts methanogenesis in the form of the Wolfe Cycle. Unlike the other model, we include the vital electron bifurcation step discovered in 2012 that completes the cycle by connecting methane production to the first step of the pathway via electron carriers. The other group also includes other errors that appear to be the result of basing their model primarily off general annotations from the KEGG database. Including these errors, such as the inclusion of sulfate as the primary sulfur source and of </w:t>
+      </w:r>
+      <w:proofErr w:type="spellStart"/>
+      <w:r>
+        <w:t>methanophenazine</w:t>
+      </w:r>
+      <w:proofErr w:type="spellEnd"/>
+      <w:r>
+        <w:t xml:space="preserve"> as a major electron carrier, demonstrates the need for rigorous manual curation and working directly with an expert in the organism’s biochemistry. By employing these methods, we have avoided these and other errors, resulting in a model that is more consistent with accumulated biochemical knowledge of our organism. </w:t>
+      </w:r>
+    </w:p>
+    <w:p>
+      <w:pPr>
+        <w:spacing w:line="480" w:lineRule="auto"/>
+      </w:pPr>
+      <w:r>
+        <w:t xml:space="preserve">The likelihood based </w:t>
+      </w:r>
+      <w:proofErr w:type="spellStart"/>
+      <w:r>
+        <w:t>gapfilling</w:t>
+      </w:r>
+      <w:proofErr w:type="spellEnd"/>
+      <w:r>
+        <w:t xml:space="preserve"> resulted in the automated addition of 66 genes to our reconstruction before we began manually curating. The likelihood scores themselves also provide a novel metric of evaluating our confidence in the model because each </w:t>
+      </w:r>
+      <w:proofErr w:type="spellStart"/>
+      <w:r>
+        <w:t>gapfilled</w:t>
+      </w:r>
+      <w:proofErr w:type="spellEnd"/>
+      <w:r>
+        <w:t xml:space="preserve"> reaction is annotated with a confidence score ranging from 0-1. These scores allow us to quickly hone in on reactions with low gene homology as possible targets for more experimental investigation. </w:t>
+      </w:r>
+    </w:p>
+    <w:p>
+      <w:pPr>
+        <w:pStyle w:val="Heading2"/>
+      </w:pPr>
+      <w:r>
+        <w:t>Growth Yield Predictions</w:t>
+      </w:r>
+    </w:p>
+    <w:p>
+      <w:pPr>
+        <w:spacing w:line="480" w:lineRule="auto"/>
+      </w:pPr>
+      <w:r>
+        <w:t>A major quantitative function of a metabolic model is predicting organism growth yi</w:t>
+      </w:r>
+      <w:r>
+        <w:t>eld on a variety of substrates.</w:t>
+      </w:r>
+      <w:r>
+        <w:t xml:space="preserve"> </w:t>
+      </w:r>
+      <w:r>
+        <w:t xml:space="preserve">Thus, comparing model predictions of growth yields to experimentally-determined values is a common way of evaluating model accuracy. </w:t>
+      </w:r>
+      <w:r>
+        <w:rPr>
+          <w:i/>
+        </w:rPr>
+        <w:t xml:space="preserve">M. maripaludis </w:t>
+      </w:r>
+      <w:r>
+        <w:t xml:space="preserve">has a </w:t>
+      </w:r>
+      <w:r>
+        <w:t>narrow range of possible substrates</w:t>
+      </w:r>
+      <w:r>
+        <w:t>, restricting our system’s test cases to</w:t>
+      </w:r>
+      <w:r>
+        <w:t xml:space="preserve"> two conditions: H2-limiting and formate-limiting. </w:t>
+      </w:r>
+      <w:r>
+        <w:t xml:space="preserve">For these scenarios, we used raw optical densities from a previous study </w:t>
+      </w:r>
+      <w:r>
+        <w:lastRenderedPageBreak/>
+        <w:fldChar w:fldCharType="begin"/>
+      </w:r>
+      <w:r>
+        <w:instrText xml:space="preserve"> ADDIN ZOTERO_ITEM CSL_CITATION {"citationID":"9hcdlhrpe","properties":{"formattedCitation":"[22]","plainCitation":"[22]"},"citationItems":[{"id":73,"uris":["http://zotero.org/users/2565720/items/T5C439F9"],"uri":["http://zotero.org/users/2565720/items/T5C439F9"],"itemData":{"id":73,"type":"article-journal","title":"Effects of H2 and Formate on Growth Yield and Regulation of Methanogenesis in Methanococcus maripaludis","container-title":"Journal of Bacteriology","page":"1456-1462","volume":"195","issue":"7","source":"jb.asm.org","abstract":"Hydrogenotrophic methanogenic Archaea are defined by an H2 requirement for growth. Despite this requirement, many hydrogenotrophs are also capable of growth with formate as an electron donor for methanogenesis. While certain responses of these organisms to hydrogen availability have been characterized, responses to formate starvation have not been reported. Here we report that during continuous culture of Methanococcus maripaludis under defined nutrient conditions, growth yields relative to methane production decreased markedly with either H2 excess or formate excess. Analysis of the growth yields of several mutants suggests that this phenomenon occurs independently of the storage of intracellular carbon or a transcriptional response to methanogenesis. Using microarray analysis, we found that the expression of genes encoding coenzyme F420-dependent steps of methanogenesis, including one of two formate dehydrogenases, increased with H2 starvation but with formate occurred at high levels regardless of limitation or excess. One gene, encoding H2-dependent methylene-tetrahydromethanopterin dehydrogenase, decreased in expression with either H2 limitation or formate limitation. Expression of genes for the second formate dehydrogenase, molybdenum-dependent formylmethanofuran dehydrogenase, and molybdenum transport increased specifically with formate limitation. Of the two formate dehydrogenases, only the first could support growth on formate in batch culture where formate was in excess.","DOI":"10.1128/JB.02141-12","ISSN":"0021-9193, 1098-5530","note":"PMID: 23335420","journalAbbreviation":"J. Bacteriol.","language":"en","author":[{"family":"Costa","given":"Kyle C."},{"family":"Yoon","given":"Sung Ho"},{"family":"Pan","given":"Min"},{"family":"Burn","given":"June A."},{"family":"Baliga","given":"Nitin S."},{"family":"Leigh","given":"John A."}],"issued":{"date-parts":[["2013",4,1]]},"PMID":"23335420"}}],"schema":"https://github.com/citation-style-language/schema/raw/master/csl-citation.json"} </w:instrText>
+      </w:r>
+      <w:r>
+        <w:fldChar w:fldCharType="separate"/>
+      </w:r>
+      <w:r>
+        <w:rPr>
+          <w:rFonts w:cs="Times New Roman"/>
+        </w:rPr>
+        <w:t>[22]</w:t>
+      </w:r>
+      <w:r>
+        <w:fldChar w:fldCharType="end"/>
+      </w:r>
+      <w:r>
+        <w:t xml:space="preserve"> but chose to re-measure the relationship between dry cell weight and optical density (see Methods).  </w:t>
+      </w:r>
+      <w:r>
+        <w:t>Based on our dry cell weigh measurements, we calculated our experimental yields as ___</w:t>
+      </w:r>
+      <w:r>
+        <w:rPr>
+          <w:rFonts w:cs="Times New Roman"/>
+        </w:rPr>
+        <w:t>±</w:t>
+      </w:r>
+      <w:r>
+        <w:t>___ and ___</w:t>
+      </w:r>
+      <w:r>
+        <w:rPr>
+          <w:rFonts w:cs="Times New Roman"/>
+        </w:rPr>
+        <w:t>±</w:t>
+      </w:r>
+      <w:r>
+        <w:t>___ under H</w:t>
       </w:r>
       <w:r>
         <w:rPr>
@@ -2147,46 +2392,34 @@
         <w:t>2</w:t>
       </w:r>
       <w:r>
-        <w:t>, 15 L/h CO</w:t>
-      </w:r>
-      <w:r>
-        <w:rPr>
-          <w:vertAlign w:val="subscript"/>
-        </w:rPr>
-        <w:t>2</w:t>
-      </w:r>
-      <w:r>
-        <w:t>, 15 L/h N</w:t>
-      </w:r>
-      <w:r>
-        <w:rPr>
-          <w:vertAlign w:val="subscript"/>
-        </w:rPr>
-        <w:t>2</w:t>
-      </w:r>
-      <w:r>
-        <w:t>, and 15 L/h H</w:t>
-      </w:r>
-      <w:r>
-        <w:rPr>
-          <w:vertAlign w:val="subscript"/>
-        </w:rPr>
-        <w:t>2</w:t>
-      </w:r>
-      <w:r>
-        <w:t>S, with a dilution rate of 0.0833</w:t>
-      </w:r>
-      <w:r>
-        <w:t xml:space="preserve"> h</w:t>
-      </w:r>
-      <w:r>
-        <w:rPr>
-          <w:vertAlign w:val="superscript"/>
-        </w:rPr>
-        <w:t>-1</w:t>
-      </w:r>
-      <w:r>
-        <w:t xml:space="preserve">. </w:t>
+        <w:t xml:space="preserve">-limiting and formate-limiting conditions, respectively. We </w:t>
+      </w:r>
+      <w:proofErr w:type="gramStart"/>
+      <w:r>
+        <w:t>These</w:t>
+      </w:r>
+      <w:proofErr w:type="gramEnd"/>
+      <w:r>
+        <w:t xml:space="preserve"> experimental yields were determined based on optical density and converted to dry cell weight, but we had reason to believe our conversion factor may have been incorrect. To guard against this possibility, we re-measured dry cell weight versus optical density as described in Methods. We recalculated the previously-reported values using our new conversion factor and determined that the experimental growth yields were # and # on H2 and formate, respectively. We compared these yields to our computational predictions, as shown in Figure 1, and found that our computational values fell (or didn’t fall) within close range of the experimental values. </w:t>
+      </w:r>
+      <w:commentRangeStart w:id="3"/>
+      <w:r>
+        <w:t xml:space="preserve">We didn’t hit the values on the nose, but we’re not worried because aiming to do so would lead to overfitting. </w:t>
+      </w:r>
+      <w:commentRangeEnd w:id="3"/>
+      <w:r>
+        <w:rPr>
+          <w:rStyle w:val="CommentReference"/>
+        </w:rPr>
+        <w:commentReference w:id="3"/>
+      </w:r>
+    </w:p>
+    <w:p>
+      <w:pPr>
+        <w:pStyle w:val="Heading2"/>
+      </w:pPr>
+      <w:r>
+        <w:t>Gene Knockout Validation</w:t>
       </w:r>
     </w:p>
     <w:p>
@@ -2194,15 +2427,62 @@
         <w:spacing w:line="480" w:lineRule="auto"/>
       </w:pPr>
       <w:r>
-        <w:t xml:space="preserve">We measured dry cell weight via cell filtering. 100 mL aliquots of cells in media were filtered through 25 </w:t>
-      </w:r>
-      <w:proofErr w:type="spellStart"/>
-      <w:r>
-        <w:t>nM</w:t>
-      </w:r>
-      <w:proofErr w:type="spellEnd"/>
-      <w:r>
-        <w:t xml:space="preserve"> pore filters to remove all non-cellular components. The wet filters were then dried in a 50 degree oven and their weight was measured daily until it stabilized, giving the final dry cell weight.  </w:t>
+        <w:t xml:space="preserve">At its core, constraint-based modeling is concerned with taking genotype information and annotating those genes as metabolic reactions in order to predict growth phenotypes. Among the best ways to evaluate the predictive ability of a model is to compare model predictions of gene knockout growth phenotypes with experimental data. Though one group used transposon mutagenesis to assess gene function of all genes in </w:t>
+      </w:r>
+      <w:r>
+        <w:rPr>
+          <w:i/>
+        </w:rPr>
+        <w:t xml:space="preserve">M. maripaludis </w:t>
+      </w:r>
+      <w:r>
+        <w:rPr>
+          <w:i/>
+        </w:rPr>
+        <w:fldChar w:fldCharType="begin"/>
+      </w:r>
+      <w:r>
+        <w:rPr>
+          <w:i/>
+        </w:rPr>
+        <w:instrText xml:space="preserve"> ADDIN ZOTERO_ITEM CSL_CITATION {"citationID":"289b8k3usl","properties":{"formattedCitation":"[23]","plainCitation":"[23]"},"citationItems":[{"id":56,"uris":["http://zotero.org/users/2565720/items/ARVWTIRD"],"uri":["http://zotero.org/users/2565720/items/ARVWTIRD"],"itemData":{"id":56,"type":"article-journal","title":"Genome-scale analysis of gene function in the hydrogenotrophic methanogenic archaeon Methanococcus maripaludis","container-title":"Proceedings of the National Academy of Sciences","page":"4726-4731","volume":"110","issue":"12","source":"www.pnas.org","abstract":"A comprehensive whole-genome analysis of gene function by transposon mutagenesis and deep sequencing methodology has been implemented successfully in a representative of the Archaea domain. Libraries of transposon mutants were generated for the hydrogenotrophic, methanogenic archaeon Methanococcus maripaludis S2 using a derivative of the Tn5 transposon. About 89,000 unique insertions were mapped to the genome, which allowed for the classification of 526 genes or about 30% of the genome as possibly essential or strongly advantageous for growth in rich medium. Many of these genes were homologous to eukaryotic genes that encode fundamental processes in replication, transcription, and translation, providing direct evidence for their importance in Archaea. Some genes classified as possibly essential were unique to the archaeal or methanococcal lineages, such as that encoding DNA polymerase PolD. In contrast, the archaeal homolog to the gene encoding DNA polymerase B was not essential for growth, a conclusion confirmed by construction of an independent deletion mutation. Thus PolD, and not PolB, likely plays a fundamental role in DNA replication in methanococci. Similarly, 121 hypothetical ORFs were classified as possibly essential and likely play fundamental roles in methanococcal information processing or metabolism that are not established outside this group of prokaryotes.","DOI":"10.1073/pnas.1220225110","ISSN":"0027-8424, 1091-6490","note":"PMID: 23487778","journalAbbreviation":"PNAS","language":"en","author":[{"family":"Sarmiento","given":"Felipe"},{"family":"Mrázek","given":"Jan"},{"family":"Whitman","given":"William B."}],"issued":{"date-parts":[["2013",3,19]]},"PMID":"23487778"}}],"schema":"https://github.com/citation-style-language/schema/raw/master/csl-citation.json"} </w:instrText>
+      </w:r>
+      <w:r>
+        <w:rPr>
+          <w:i/>
+        </w:rPr>
+        <w:fldChar w:fldCharType="separate"/>
+      </w:r>
+      <w:r>
+        <w:rPr>
+          <w:rFonts w:cs="Times New Roman"/>
+        </w:rPr>
+        <w:t>[23]</w:t>
+      </w:r>
+      <w:r>
+        <w:rPr>
+          <w:i/>
+        </w:rPr>
+        <w:fldChar w:fldCharType="end"/>
+      </w:r>
+      <w:r>
+        <w:t xml:space="preserve">, there is relatively little data where gene knockout experiments have been systematically carried out </w:t>
+      </w:r>
+      <w:r>
+        <w:rPr>
+          <w:i/>
+        </w:rPr>
+        <w:t xml:space="preserve">in vivo.  </w:t>
+      </w:r>
+      <w:r>
+        <w:t xml:space="preserve">For our model, </w:t>
+      </w:r>
+      <w:r>
+        <w:t xml:space="preserve">we were able to assemble a knockout panel of 30 genotype/media combinations across 6 previous publications. These genotypes consisted primarily of hydrogenase knockouts in central carbon metabolism and thus, they give us a good idea of how well our model can predict knockouts in central catabolism. In comparing with these data, we achieved 90% accuracy across </w:t>
+      </w:r>
+      <w:r>
+        <w:lastRenderedPageBreak/>
+        <w:t xml:space="preserve">all conditions and an overall Matthew’s correlation coefficient of 0.67. This high value suggested that our model is an excellent predictor of growth phenotype based on genotype changes in central carbon metabolism. It was particularly encouraging because we purely tested our model on these data; we did no fitting based on the knockout validation set. </w:t>
       </w:r>
     </w:p>
     <w:p>
@@ -2210,245 +2490,6 @@
         <w:pStyle w:val="Heading1"/>
       </w:pPr>
       <w:r>
-        <w:t>Results</w:t>
-      </w:r>
-    </w:p>
-    <w:p>
-      <w:pPr>
-        <w:pStyle w:val="Heading2"/>
-      </w:pPr>
-      <w:r>
-        <w:t>Model Statistics</w:t>
-      </w:r>
-    </w:p>
-    <w:p>
-      <w:pPr>
-        <w:spacing w:line="480" w:lineRule="auto"/>
-      </w:pPr>
-      <w:r>
-        <w:t xml:space="preserve">Our model stats are displayed in Table 1A and, as shown, it compares favorably to the existing model. Our gene coverage is slightly better, but perhaps more importantly, over 90% of the non-exchange reactions in our model are gene associated. This suggests that our model has more consistent ties to gene homology as a direct result of using our likelihood-based </w:t>
-      </w:r>
-      <w:proofErr w:type="spellStart"/>
-      <w:r>
-        <w:t>gapfilling</w:t>
-      </w:r>
-      <w:proofErr w:type="spellEnd"/>
-      <w:r>
-        <w:t xml:space="preserve"> method and of maximizing our reliance on biochemical knowledge from literature. </w:t>
-      </w:r>
-    </w:p>
-    <w:p>
-      <w:pPr>
-        <w:spacing w:line="480" w:lineRule="auto"/>
-      </w:pPr>
-      <w:r>
-        <w:t xml:space="preserve">Notably, our model has nearly 100 more internal metabolites and over 100 more dead-end metabolites that cannot be synthesized or consumed by the model. Although these metabolites and their reactions are not part of our mathematical model, we have included them in our reconstruction because they are all gene-associated [should we have a “reconstruction” separate from the “model”?]. Thus, we have evidence that each of these metabolites should be involved in metabolism, but we have not yet elucidated their synthesis or consumption pathways. They represent excellent candidates for further exploration of MM metabolism, particularly as this model is updated and expanded in the future. </w:t>
-      </w:r>
-    </w:p>
-    <w:p>
-      <w:pPr>
-        <w:spacing w:line="480" w:lineRule="auto"/>
-      </w:pPr>
-      <w:r>
-        <w:lastRenderedPageBreak/>
-        <w:t xml:space="preserve">The most important distinction between our model and the existing model is that ours accurately depicts methanogenesis in the form of the Wolfe Cycle. Unlike the other model, we include the vital electron bifurcation step discovered in 2012 that completes the cycle by connecting methane production to the first step of the pathway via electron carriers. The other group also includes other errors that appear to be the result of basing their model primarily off general annotations from the KEGG database. Including these errors, such as the inclusion of sulfate as the primary sulfur source and of </w:t>
-      </w:r>
-      <w:proofErr w:type="spellStart"/>
-      <w:r>
-        <w:t>methanophenazine</w:t>
-      </w:r>
-      <w:proofErr w:type="spellEnd"/>
-      <w:r>
-        <w:t xml:space="preserve"> as a major electron carrier, demonstrates the need for rigorous manual curation and working directly with an expert in the organism’s biochemistry. By employing these methods, we have avoided these and other errors, resulting in a model that is more consistent with accumulated biochemical knowledge of our organism. </w:t>
-      </w:r>
-    </w:p>
-    <w:p>
-      <w:pPr>
-        <w:spacing w:line="480" w:lineRule="auto"/>
-      </w:pPr>
-      <w:r>
-        <w:t xml:space="preserve">The likelihood based </w:t>
-      </w:r>
-      <w:proofErr w:type="spellStart"/>
-      <w:r>
-        <w:t>gapfilling</w:t>
-      </w:r>
-      <w:proofErr w:type="spellEnd"/>
-      <w:r>
-        <w:t xml:space="preserve"> resulted in the automated addition of 66 genes to our reconstruction before we began manually curating. The likelihood scores themselves also provide a novel metric of evaluating our confidence in the model because each </w:t>
-      </w:r>
-      <w:proofErr w:type="spellStart"/>
-      <w:r>
-        <w:t>gapfilled</w:t>
-      </w:r>
-      <w:proofErr w:type="spellEnd"/>
-      <w:r>
-        <w:t xml:space="preserve"> reaction is annotated with a confidence score ranging from 0-1. These scores allow us to quickly hone in on reactions with low gene homology as possible targets for more experimental investigation. </w:t>
-      </w:r>
-    </w:p>
-    <w:p>
-      <w:pPr>
-        <w:pStyle w:val="Heading2"/>
-      </w:pPr>
-      <w:r>
-        <w:t>Growth Yield Predictions</w:t>
-      </w:r>
-    </w:p>
-    <w:p>
-      <w:pPr>
-        <w:spacing w:line="480" w:lineRule="auto"/>
-      </w:pPr>
-      <w:r>
-        <w:t>A major quantitative function of a metabolic model is predicting organism growth yi</w:t>
-      </w:r>
-      <w:r>
-        <w:t>eld on a variety of substrates.</w:t>
-      </w:r>
-      <w:r>
-        <w:t xml:space="preserve"> </w:t>
-      </w:r>
-      <w:r>
-        <w:t xml:space="preserve">Thus, comparing model predictions of growth yields to experimentally-determined values is a common way of evaluating model accuracy. </w:t>
-      </w:r>
-      <w:r>
-        <w:rPr>
-          <w:i/>
-        </w:rPr>
-        <w:t xml:space="preserve">M. maripaludis </w:t>
-      </w:r>
-      <w:r>
-        <w:t xml:space="preserve">has a </w:t>
-      </w:r>
-      <w:r>
-        <w:t>narrow range of possible substrates</w:t>
-      </w:r>
-      <w:r>
-        <w:t>, restricting our system’s test cases to</w:t>
-      </w:r>
-      <w:r>
-        <w:t xml:space="preserve"> two conditions: H2-limiting and formate-limiting. </w:t>
-      </w:r>
-      <w:r>
-        <w:t xml:space="preserve">For these scenarios, we used raw optical densities from a previous study </w:t>
-      </w:r>
-      <w:r>
-        <w:fldChar w:fldCharType="begin"/>
-      </w:r>
-      <w:r>
-        <w:instrText xml:space="preserve"> ADDIN ZOTERO_ITEM CSL_CITATION {"citationID":"9hcdlhrpe","properties":{"formattedCitation":"[22]","plainCitation":"[22]"},"citationItems":[{"id":73,"uris":["http://zotero.org/users/2565720/items/T5C439F9"],"uri":["http://zotero.org/users/2565720/items/T5C439F9"],"itemData":{"id":73,"type":"article-journal","title":"Effects of H2 and Formate on Growth Yield and Regulation of Methanogenesis in Methanococcus maripaludis","container-title":"Journal of Bacteriology","page":"1456-1462","volume":"195","issue":"7","source":"jb.asm.org","abstract":"Hydrogenotrophic methanogenic Archaea are defined by an H2 requirement for growth. Despite this requirement, many hydrogenotrophs are also capable of growth with formate as an electron donor for methanogenesis. While certain responses of these organisms to hydrogen availability have been characterized, responses to formate starvation have not been reported. Here we report that during continuous culture of Methanococcus maripaludis under defined nutrient conditions, growth yields relative to methane production decreased markedly with either H2 excess or formate excess. Analysis of the growth yields of several mutants suggests that this phenomenon occurs independently of the storage of intracellular carbon or a transcriptional response to methanogenesis. Using microarray analysis, we found that the expression of genes encoding coenzyme F420-dependent steps of methanogenesis, including one of two formate dehydrogenases, increased with H2 starvation but with formate occurred at high levels regardless of limitation or excess. One gene, encoding H2-dependent methylene-tetrahydromethanopterin dehydrogenase, decreased in expression with either H2 limitation or formate limitation. Expression of genes for the second formate dehydrogenase, molybdenum-dependent formylmethanofuran dehydrogenase, and molybdenum transport increased specifically with formate limitation. Of the two formate dehydrogenases, only the first could support growth on formate in batch culture where formate was in excess.","DOI":"10.1128/JB.02141-12","ISSN":"0021-9193, 1098-5530","note":"PMID: 23335420","journalAbbreviation":"J. Bacteriol.","language":"en","author":[{"family":"Costa","given":"Kyle C."},{"family":"Yoon","given":"Sung Ho"},{"family":"Pan","given":"Min"},{"family":"Burn","given":"June A."},{"family":"Baliga","given":"Nitin S."},{"family":"Leigh","given":"John A."}],"issued":{"date-parts":[["2013",4,1]]},"PMID":"23335420"}}],"schema":"https://github.com/citation-style-language/schema/raw/master/csl-citation.json"} </w:instrText>
-      </w:r>
-      <w:r>
-        <w:fldChar w:fldCharType="separate"/>
-      </w:r>
-      <w:r>
-        <w:rPr>
-          <w:rFonts w:cs="Times New Roman"/>
-        </w:rPr>
-        <w:t>[22]</w:t>
-      </w:r>
-      <w:r>
-        <w:fldChar w:fldCharType="end"/>
-      </w:r>
-      <w:r>
-        <w:t xml:space="preserve"> but chose to re-measure the relationship between dry cell weight and optical density (see Methods). </w:t>
-      </w:r>
-      <w:bookmarkStart w:id="2" w:name="_GoBack"/>
-      <w:bookmarkEnd w:id="2"/>
-      <w:r>
-        <w:t xml:space="preserve"> </w:t>
-      </w:r>
-      <w:r>
-        <w:t xml:space="preserve">These experimental yields were determined based on optical density and converted to </w:t>
-      </w:r>
-      <w:r>
-        <w:lastRenderedPageBreak/>
-        <w:t xml:space="preserve">dry cell weight, but we had reason to believe our conversion factor may have been incorrect. To guard against this possibility, we re-measured dry cell weight versus optical density as described in Methods. We recalculated the previously-reported values using our new conversion factor and determined that the experimental growth yields were # and # on H2 and formate, respectively. We compared these yields to our computational predictions, as shown in Figure 1, and found that our computational values fell (or didn’t fall) within close range of the experimental values. </w:t>
-      </w:r>
-      <w:commentRangeStart w:id="3"/>
-      <w:r>
-        <w:t xml:space="preserve">We didn’t hit the values on the nose, but we’re not worried because aiming to do so would lead to overfitting. </w:t>
-      </w:r>
-      <w:commentRangeEnd w:id="3"/>
-      <w:r>
-        <w:rPr>
-          <w:rStyle w:val="CommentReference"/>
-        </w:rPr>
-        <w:commentReference w:id="3"/>
-      </w:r>
-    </w:p>
-    <w:p>
-      <w:pPr>
-        <w:pStyle w:val="Heading2"/>
-      </w:pPr>
-      <w:r>
-        <w:t>Gene Knockout Validation</w:t>
-      </w:r>
-    </w:p>
-    <w:p>
-      <w:pPr>
-        <w:spacing w:line="480" w:lineRule="auto"/>
-      </w:pPr>
-      <w:r>
-        <w:t xml:space="preserve">At its core, constraint-based modeling is concerned with taking genotype information and annotating those genes as metabolic reactions in order to predict growth phenotypes. Among the best ways to evaluate the predictive ability of a model is to compare model predictions of gene knockout growth phenotypes with experimental data. Though one group used transposon mutagenesis to assess gene function of all genes in </w:t>
-      </w:r>
-      <w:r>
-        <w:rPr>
-          <w:i/>
-        </w:rPr>
-        <w:t xml:space="preserve">M. maripaludis </w:t>
-      </w:r>
-      <w:r>
-        <w:rPr>
-          <w:i/>
-        </w:rPr>
-        <w:fldChar w:fldCharType="begin"/>
-      </w:r>
-      <w:r>
-        <w:rPr>
-          <w:i/>
-        </w:rPr>
-        <w:instrText xml:space="preserve"> ADDIN ZOTERO_ITEM CSL_CITATION {"citationID":"289b8k3usl","properties":{"formattedCitation":"[23]","plainCitation":"[23]"},"citationItems":[{"id":56,"uris":["http://zotero.org/users/2565720/items/ARVWTIRD"],"uri":["http://zotero.org/users/2565720/items/ARVWTIRD"],"itemData":{"id":56,"type":"article-journal","title":"Genome-scale analysis of gene function in the hydrogenotrophic methanogenic archaeon Methanococcus maripaludis","container-title":"Proceedings of the National Academy of Sciences","page":"4726-4731","volume":"110","issue":"12","source":"www.pnas.org","abstract":"A comprehensive whole-genome analysis of gene function by transposon mutagenesis and deep sequencing methodology has been implemented successfully in a representative of the Archaea domain. Libraries of transposon mutants were generated for the hydrogenotrophic, methanogenic archaeon Methanococcus maripaludis S2 using a derivative of the Tn5 transposon. About 89,000 unique insertions were mapped to the genome, which allowed for the classification of 526 genes or about 30% of the genome as possibly essential or strongly advantageous for growth in rich medium. Many of these genes were homologous to eukaryotic genes that encode fundamental processes in replication, transcription, and translation, providing direct evidence for their importance in Archaea. Some genes classified as possibly essential were unique to the archaeal or methanococcal lineages, such as that encoding DNA polymerase PolD. In contrast, the archaeal homolog to the gene encoding DNA polymerase B was not essential for growth, a conclusion confirmed by construction of an independent deletion mutation. Thus PolD, and not PolB, likely plays a fundamental role in DNA replication in methanococci. Similarly, 121 hypothetical ORFs were classified as possibly essential and likely play fundamental roles in methanococcal information processing or metabolism that are not established outside this group of prokaryotes.","DOI":"10.1073/pnas.1220225110","ISSN":"0027-8424, 1091-6490","note":"PMID: 23487778","journalAbbreviation":"PNAS","language":"en","author":[{"family":"Sarmiento","given":"Felipe"},{"family":"Mrázek","given":"Jan"},{"family":"Whitman","given":"William B."}],"issued":{"date-parts":[["2013",3,19]]},"PMID":"23487778"}}],"schema":"https://github.com/citation-style-language/schema/raw/master/csl-citation.json"} </w:instrText>
-      </w:r>
-      <w:r>
-        <w:rPr>
-          <w:i/>
-        </w:rPr>
-        <w:fldChar w:fldCharType="separate"/>
-      </w:r>
-      <w:r>
-        <w:rPr>
-          <w:rFonts w:cs="Times New Roman"/>
-        </w:rPr>
-        <w:t>[23]</w:t>
-      </w:r>
-      <w:r>
-        <w:rPr>
-          <w:i/>
-        </w:rPr>
-        <w:fldChar w:fldCharType="end"/>
-      </w:r>
-      <w:r>
-        <w:t xml:space="preserve">, there is relatively little data where gene knockout experiments have been systematically carried out </w:t>
-      </w:r>
-      <w:r>
-        <w:rPr>
-          <w:i/>
-        </w:rPr>
-        <w:t xml:space="preserve">in vivo.  </w:t>
-      </w:r>
-      <w:r>
-        <w:t xml:space="preserve">For our model, </w:t>
-      </w:r>
-      <w:r>
-        <w:t xml:space="preserve">we were able to assemble a knockout panel of 30 genotype/media combinations across 6 previous publications. These genotypes consisted primarily of hydrogenase knockouts in central carbon metabolism and thus, they give us a good idea of how well our model can predict knockouts in central catabolism. In comparing with these data, we achieved 90% accuracy across all conditions and an overall Matthew’s correlation coefficient of 0.67. This high value suggested that our model is an excellent predictor of growth phenotype based on genotype changes in central carbon metabolism. It was particularly encouraging because we purely tested our model on these data; we did no fitting based on the knockout validation set. </w:t>
-      </w:r>
-    </w:p>
-    <w:p>
-      <w:pPr>
-        <w:pStyle w:val="Heading1"/>
-      </w:pPr>
-      <w:r>
-        <w:lastRenderedPageBreak/>
         <w:t>Discussion</w:t>
       </w:r>
     </w:p>
@@ -2574,6 +2615,7 @@
         <w:spacing w:line="480" w:lineRule="auto"/>
       </w:pPr>
       <w:r>
+        <w:lastRenderedPageBreak/>
         <w:t xml:space="preserve">We expect to use our model as a tool to make predictions for how to metabolically engineer our organism and to generate hypotheses regarding unknown portions of M. maripaludis </w:t>
       </w:r>
       <w:commentRangeStart w:id="5"/>
@@ -2596,65 +2638,263 @@
         <w:pStyle w:val="Heading1"/>
       </w:pPr>
       <w:r>
+        <w:t>Acknowledgements</w:t>
+      </w:r>
+    </w:p>
+    <w:p>
+      <w:pPr>
+        <w:spacing w:line="480" w:lineRule="auto"/>
+      </w:pPr>
+      <w:r>
+        <w:t xml:space="preserve">We would like to thank </w:t>
+      </w:r>
+      <w:proofErr w:type="spellStart"/>
+      <w:r>
+        <w:t>Eliora</w:t>
+      </w:r>
+      <w:proofErr w:type="spellEnd"/>
+      <w:r>
+        <w:t xml:space="preserve"> </w:t>
+      </w:r>
+      <w:proofErr w:type="spellStart"/>
+      <w:r>
+        <w:t>Gachelet</w:t>
+      </w:r>
+      <w:proofErr w:type="spellEnd"/>
+      <w:r>
+        <w:t xml:space="preserve"> </w:t>
+      </w:r>
+      <w:r>
+        <w:t xml:space="preserve">for assisting in </w:t>
+      </w:r>
+      <w:proofErr w:type="spellStart"/>
+      <w:r>
+        <w:t>chemostat</w:t>
+      </w:r>
+      <w:proofErr w:type="spellEnd"/>
+      <w:r>
+        <w:t xml:space="preserve"> growth experiments </w:t>
+      </w:r>
+      <w:r>
+        <w:t xml:space="preserve">and Matthew Benedict for </w:t>
+      </w:r>
+      <w:r>
+        <w:t xml:space="preserve">his expertise and advice concerning methanogenic archaea, likelihood-based </w:t>
+      </w:r>
+      <w:proofErr w:type="spellStart"/>
+      <w:r>
+        <w:t>gapfilling</w:t>
+      </w:r>
+      <w:proofErr w:type="spellEnd"/>
+      <w:r>
+        <w:t>, and metabolic model construction.</w:t>
+      </w:r>
+    </w:p>
+    <w:p>
+      <w:pPr>
+        <w:pStyle w:val="Heading1"/>
+      </w:pPr>
+      <w:r>
+        <w:t>References</w:t>
+      </w:r>
+    </w:p>
+    <w:p>
+      <w:pPr>
+        <w:pStyle w:val="Bibliography"/>
+        <w:rPr>
+          <w:rFonts w:cs="Times New Roman"/>
+        </w:rPr>
+      </w:pPr>
+      <w:r>
+        <w:fldChar w:fldCharType="begin"/>
+      </w:r>
+      <w:r>
+        <w:instrText xml:space="preserve"> ADDIN ZOTERO_BIBL {"custom":[]} CSL_BIBLIOGRAPHY </w:instrText>
+      </w:r>
+      <w:r>
+        <w:fldChar w:fldCharType="separate"/>
+      </w:r>
+      <w:r>
+        <w:rPr>
+          <w:rFonts w:cs="Times New Roman"/>
+        </w:rPr>
+        <w:t xml:space="preserve">1. </w:t>
+      </w:r>
+      <w:r>
+        <w:rPr>
+          <w:rFonts w:cs="Times New Roman"/>
+        </w:rPr>
+        <w:tab/>
+        <w:t>Milich L. The role of methane in global warming: where might mitigation strategies be focused? Glob Environ Change. 1999;9: 179–201. doi:10.1016/S0959-3780(98)00037-5</w:t>
+      </w:r>
+    </w:p>
+    <w:p>
+      <w:pPr>
+        <w:pStyle w:val="Bibliography"/>
+        <w:rPr>
+          <w:rFonts w:cs="Times New Roman"/>
+        </w:rPr>
+      </w:pPr>
+      <w:r>
+        <w:rPr>
+          <w:rFonts w:cs="Times New Roman"/>
+        </w:rPr>
+        <w:t xml:space="preserve">2. </w:t>
+      </w:r>
+      <w:r>
+        <w:rPr>
+          <w:rFonts w:cs="Times New Roman"/>
+        </w:rPr>
+        <w:tab/>
+        <w:t>Thauer RK, Kaster A-K, Seedorf H, Buckel W, Hedderich R. Methanogenic archaea: ecologically relevant differences in energy conservation. Nat Rev Microbiol. 2008;6: 579–591. doi:10.1038/nrmicro1931</w:t>
+      </w:r>
+    </w:p>
+    <w:p>
+      <w:pPr>
+        <w:pStyle w:val="Bibliography"/>
+        <w:rPr>
+          <w:rFonts w:cs="Times New Roman"/>
+        </w:rPr>
+      </w:pPr>
+      <w:r>
+        <w:rPr>
+          <w:rFonts w:cs="Times New Roman"/>
+        </w:rPr>
+        <w:t xml:space="preserve">3. </w:t>
+      </w:r>
+      <w:r>
+        <w:rPr>
+          <w:rFonts w:cs="Times New Roman"/>
+        </w:rPr>
+        <w:tab/>
+        <w:t>Jones WJ, Paynter MJB, Gupta R. Characterization of Methanococcus maripaludis sp. nov., a new methanogen isolated from salt marsh sediment. Arch Microbiol. 1983;135: 91–97. doi:10.1007/BF00408015</w:t>
+      </w:r>
+    </w:p>
+    <w:p>
+      <w:pPr>
+        <w:pStyle w:val="Bibliography"/>
+        <w:rPr>
+          <w:rFonts w:cs="Times New Roman"/>
+        </w:rPr>
+      </w:pPr>
+      <w:r>
+        <w:rPr>
+          <w:rFonts w:cs="Times New Roman"/>
+        </w:rPr>
+        <w:t xml:space="preserve">4. </w:t>
+      </w:r>
+      <w:r>
+        <w:rPr>
+          <w:rFonts w:cs="Times New Roman"/>
+        </w:rPr>
+        <w:tab/>
+        <w:t>Hendrickson EL, Kaul R, Zhou Y, Bovee D, Chapman P, Chung J, et al. Complete Genome Sequence of the Genetically Tractable Hydrogenotrophic Methanogen Methanococcus maripaludis. J Bacteriol. 2004;186: 6956–6969. doi:10.1128/JB.186.20.6956-6969.2004</w:t>
+      </w:r>
+    </w:p>
+    <w:p>
+      <w:pPr>
+        <w:pStyle w:val="Bibliography"/>
+        <w:rPr>
+          <w:rFonts w:cs="Times New Roman"/>
+        </w:rPr>
+      </w:pPr>
+      <w:r>
+        <w:rPr>
+          <w:rFonts w:cs="Times New Roman"/>
+        </w:rPr>
+        <w:t xml:space="preserve">5. </w:t>
+      </w:r>
+      <w:r>
+        <w:rPr>
+          <w:rFonts w:cs="Times New Roman"/>
+        </w:rPr>
+        <w:tab/>
+        <w:t xml:space="preserve">Jones WJ, Whitman WB, Fields RD, Wolfe RS. Growth and Plating Efficiency of Methanococci on Agar Media. Appl Environ Microbiol. 1983;46: 220–226. </w:t>
+      </w:r>
+    </w:p>
+    <w:p>
+      <w:pPr>
+        <w:pStyle w:val="Bibliography"/>
+        <w:rPr>
+          <w:rFonts w:cs="Times New Roman"/>
+        </w:rPr>
+      </w:pPr>
+      <w:r>
+        <w:rPr>
+          <w:rFonts w:cs="Times New Roman"/>
+        </w:rPr>
+        <w:t xml:space="preserve">6. </w:t>
+      </w:r>
+      <w:r>
+        <w:rPr>
+          <w:rFonts w:cs="Times New Roman"/>
+        </w:rPr>
+        <w:tab/>
+        <w:t>Haydock AK, Porat I, Whitman WB, Leigh JA. Continuous culture of Methanococcus maripaludis under defined nutrient conditions. FEMS Microbiol Lett. 2004;238: 85–91. doi:10.1111/j.1574-6968.2004.tb09741.x</w:t>
+      </w:r>
+    </w:p>
+    <w:p>
+      <w:pPr>
+        <w:pStyle w:val="Bibliography"/>
+        <w:rPr>
+          <w:rFonts w:cs="Times New Roman"/>
+        </w:rPr>
+      </w:pPr>
+      <w:r>
+        <w:rPr>
+          <w:rFonts w:cs="Times New Roman"/>
+        </w:rPr>
+        <w:t xml:space="preserve">7. </w:t>
+      </w:r>
+      <w:r>
+        <w:rPr>
+          <w:rFonts w:cs="Times New Roman"/>
+        </w:rPr>
+        <w:tab/>
+        <w:t>Milne CB, Kim P-J, Eddy JA, Price ND. Accomplishments in genome-scale in silico modeling for industrial and medical biotechnology. Biotechnol J. 2009;4: 1653–1670. doi:10.1002/biot.200900234</w:t>
+      </w:r>
+    </w:p>
+    <w:p>
+      <w:pPr>
+        <w:pStyle w:val="Bibliography"/>
+        <w:rPr>
+          <w:rFonts w:cs="Times New Roman"/>
+        </w:rPr>
+      </w:pPr>
+      <w:r>
+        <w:rPr>
+          <w:rFonts w:cs="Times New Roman"/>
+        </w:rPr>
+        <w:t xml:space="preserve">8. </w:t>
+      </w:r>
+      <w:r>
+        <w:rPr>
+          <w:rFonts w:cs="Times New Roman"/>
+        </w:rPr>
+        <w:tab/>
+        <w:t>Stolyar S, Van Dien S, Hillesland KL, Pinel N, Lie TJ, Leigh JA, et al. Metabolic modeling of a mutualistic microbial community. Mol Syst Biol. 2007;3: 92. doi:10.1038/msb4100131</w:t>
+      </w:r>
+    </w:p>
+    <w:p>
+      <w:pPr>
+        <w:pStyle w:val="Bibliography"/>
+        <w:rPr>
+          <w:rFonts w:cs="Times New Roman"/>
+        </w:rPr>
+      </w:pPr>
+      <w:r>
+        <w:rPr>
+          <w:rFonts w:cs="Times New Roman"/>
+        </w:rPr>
         <w:lastRenderedPageBreak/>
-        <w:t>Acknowledgements</w:t>
-      </w:r>
-    </w:p>
-    <w:p>
-      <w:pPr>
-        <w:spacing w:line="480" w:lineRule="auto"/>
-      </w:pPr>
-      <w:r>
-        <w:t xml:space="preserve">We would like to thank </w:t>
-      </w:r>
-      <w:proofErr w:type="spellStart"/>
-      <w:r>
-        <w:t>Eliora</w:t>
-      </w:r>
-      <w:proofErr w:type="spellEnd"/>
-      <w:r>
-        <w:t xml:space="preserve"> </w:t>
-      </w:r>
-      <w:proofErr w:type="spellStart"/>
-      <w:r>
-        <w:t>Gachelet</w:t>
-      </w:r>
-      <w:proofErr w:type="spellEnd"/>
-      <w:r>
-        <w:t xml:space="preserve"> </w:t>
-      </w:r>
-      <w:r>
-        <w:t xml:space="preserve">for assisting in </w:t>
-      </w:r>
-      <w:proofErr w:type="spellStart"/>
-      <w:r>
-        <w:t>chemostat</w:t>
-      </w:r>
-      <w:proofErr w:type="spellEnd"/>
-      <w:r>
-        <w:t xml:space="preserve"> growth experiments </w:t>
-      </w:r>
-      <w:r>
-        <w:t xml:space="preserve">and Matthew Benedict for </w:t>
-      </w:r>
-      <w:r>
-        <w:t xml:space="preserve">his expertise and advice concerning methanogenic archaea, likelihood-based </w:t>
-      </w:r>
-      <w:proofErr w:type="spellStart"/>
-      <w:r>
-        <w:t>gapfilling</w:t>
-      </w:r>
-      <w:proofErr w:type="spellEnd"/>
-      <w:r>
-        <w:t>, and metabolic model construction.</w:t>
-      </w:r>
-    </w:p>
-    <w:p>
-      <w:pPr>
-        <w:pStyle w:val="Heading1"/>
-      </w:pPr>
-      <w:r>
-        <w:t>References</w:t>
+        <w:t xml:space="preserve">9. </w:t>
+      </w:r>
+      <w:r>
+        <w:rPr>
+          <w:rFonts w:cs="Times New Roman"/>
+        </w:rPr>
+        <w:tab/>
+        <w:t>Goyal N, Widiastuti H, Karimi IA, Zhou Z. A genome-scale metabolic model of Methanococcus maripaludis S2 for CO2 capture and conversion to methane. Mol Biosyst. 2014;10: 1043–1054. doi:10.1039/c3mb70421a</w:t>
       </w:r>
     </w:p>
     <w:p>
@@ -2665,81 +2905,17 @@
         </w:rPr>
       </w:pPr>
       <w:r>
-        <w:fldChar w:fldCharType="begin"/>
-      </w:r>
-      <w:r>
-        <w:instrText xml:space="preserve"> ADDIN ZOTERO_BIBL {"custom":[]} CSL_BIBLIOGRAPHY </w:instrText>
-      </w:r>
-      <w:r>
-        <w:fldChar w:fldCharType="separate"/>
-      </w:r>
-      <w:r>
-        <w:rPr>
-          <w:rFonts w:cs="Times New Roman"/>
-        </w:rPr>
-        <w:t xml:space="preserve">1. </w:t>
+        <w:rPr>
+          <w:rFonts w:cs="Times New Roman"/>
+        </w:rPr>
+        <w:t xml:space="preserve">10. </w:t>
       </w:r>
       <w:r>
         <w:rPr>
           <w:rFonts w:cs="Times New Roman"/>
         </w:rPr>
         <w:tab/>
-      </w:r>
-      <w:proofErr w:type="spellStart"/>
-      <w:r>
-        <w:rPr>
-          <w:rFonts w:cs="Times New Roman"/>
-        </w:rPr>
-        <w:t>Milich</w:t>
-      </w:r>
-      <w:proofErr w:type="spellEnd"/>
-      <w:r>
-        <w:rPr>
-          <w:rFonts w:cs="Times New Roman"/>
-        </w:rPr>
-        <w:t xml:space="preserve"> L. The role of methane in global warming: where might mitigation strategies </w:t>
-      </w:r>
-      <w:proofErr w:type="gramStart"/>
-      <w:r>
-        <w:rPr>
-          <w:rFonts w:cs="Times New Roman"/>
-        </w:rPr>
-        <w:t>be</w:t>
-      </w:r>
-      <w:proofErr w:type="gramEnd"/>
-      <w:r>
-        <w:rPr>
-          <w:rFonts w:cs="Times New Roman"/>
-        </w:rPr>
-        <w:t xml:space="preserve"> focused? Glob Environ Change. 1999</w:t>
-      </w:r>
-      <w:proofErr w:type="gramStart"/>
-      <w:r>
-        <w:rPr>
-          <w:rFonts w:cs="Times New Roman"/>
-        </w:rPr>
-        <w:t>;9</w:t>
-      </w:r>
-      <w:proofErr w:type="gramEnd"/>
-      <w:r>
-        <w:rPr>
-          <w:rFonts w:cs="Times New Roman"/>
-        </w:rPr>
-        <w:t xml:space="preserve">: 179–201. </w:t>
-      </w:r>
-      <w:proofErr w:type="gramStart"/>
-      <w:r>
-        <w:rPr>
-          <w:rFonts w:cs="Times New Roman"/>
-        </w:rPr>
-        <w:t>doi:</w:t>
-      </w:r>
-      <w:proofErr w:type="gramEnd"/>
-      <w:r>
-        <w:rPr>
-          <w:rFonts w:cs="Times New Roman"/>
-        </w:rPr>
-        <w:t>10.1016/S0959-3780(98)00037-5</w:t>
+        <w:t>Thauer RK. The Wolfe cycle comes full circle. Proc Natl Acad Sci. 2012;109: 15084–15085. doi:10.1073/pnas.1213193109</w:t>
       </w:r>
     </w:p>
     <w:p>
@@ -2753,139 +2929,14 @@
         <w:rPr>
           <w:rFonts w:cs="Times New Roman"/>
         </w:rPr>
-        <w:t xml:space="preserve">2. </w:t>
+        <w:t xml:space="preserve">11. </w:t>
       </w:r>
       <w:r>
         <w:rPr>
           <w:rFonts w:cs="Times New Roman"/>
         </w:rPr>
         <w:tab/>
-      </w:r>
-      <w:proofErr w:type="spellStart"/>
-      <w:r>
-        <w:rPr>
-          <w:rFonts w:cs="Times New Roman"/>
-        </w:rPr>
-        <w:t>Thauer</w:t>
-      </w:r>
-      <w:proofErr w:type="spellEnd"/>
-      <w:r>
-        <w:rPr>
-          <w:rFonts w:cs="Times New Roman"/>
-        </w:rPr>
-        <w:t xml:space="preserve"> RK, </w:t>
-      </w:r>
-      <w:proofErr w:type="spellStart"/>
-      <w:r>
-        <w:rPr>
-          <w:rFonts w:cs="Times New Roman"/>
-        </w:rPr>
-        <w:t>Kaster</w:t>
-      </w:r>
-      <w:proofErr w:type="spellEnd"/>
-      <w:r>
-        <w:rPr>
-          <w:rFonts w:cs="Times New Roman"/>
-        </w:rPr>
-        <w:t xml:space="preserve"> A-K, </w:t>
-      </w:r>
-      <w:proofErr w:type="spellStart"/>
-      <w:r>
-        <w:rPr>
-          <w:rFonts w:cs="Times New Roman"/>
-        </w:rPr>
-        <w:t>Seedorf</w:t>
-      </w:r>
-      <w:proofErr w:type="spellEnd"/>
-      <w:r>
-        <w:rPr>
-          <w:rFonts w:cs="Times New Roman"/>
-        </w:rPr>
-        <w:t xml:space="preserve"> H, </w:t>
-      </w:r>
-      <w:proofErr w:type="spellStart"/>
-      <w:r>
-        <w:rPr>
-          <w:rFonts w:cs="Times New Roman"/>
-        </w:rPr>
-        <w:t>Buckel</w:t>
-      </w:r>
-      <w:proofErr w:type="spellEnd"/>
-      <w:r>
-        <w:rPr>
-          <w:rFonts w:cs="Times New Roman"/>
-        </w:rPr>
-        <w:t xml:space="preserve"> W, </w:t>
-      </w:r>
-      <w:proofErr w:type="spellStart"/>
-      <w:r>
-        <w:rPr>
-          <w:rFonts w:cs="Times New Roman"/>
-        </w:rPr>
-        <w:t>Hedderich</w:t>
-      </w:r>
-      <w:proofErr w:type="spellEnd"/>
-      <w:r>
-        <w:rPr>
-          <w:rFonts w:cs="Times New Roman"/>
-        </w:rPr>
-        <w:t xml:space="preserve"> R. Methanogenic archaea: ecologically relevant differences in energy conservation. </w:t>
-      </w:r>
-      <w:proofErr w:type="gramStart"/>
-      <w:r>
-        <w:rPr>
-          <w:rFonts w:cs="Times New Roman"/>
-        </w:rPr>
-        <w:t xml:space="preserve">Nat Rev </w:t>
-      </w:r>
-      <w:proofErr w:type="spellStart"/>
-      <w:r>
-        <w:rPr>
-          <w:rFonts w:cs="Times New Roman"/>
-        </w:rPr>
-        <w:t>Microbiol</w:t>
-      </w:r>
-      <w:proofErr w:type="spellEnd"/>
-      <w:r>
-        <w:rPr>
-          <w:rFonts w:cs="Times New Roman"/>
-        </w:rPr>
-        <w:t>.</w:t>
-      </w:r>
-      <w:proofErr w:type="gramEnd"/>
-      <w:r>
-        <w:rPr>
-          <w:rFonts w:cs="Times New Roman"/>
-        </w:rPr>
-        <w:t xml:space="preserve"> 2008</w:t>
-      </w:r>
-      <w:proofErr w:type="gramStart"/>
-      <w:r>
-        <w:rPr>
-          <w:rFonts w:cs="Times New Roman"/>
-        </w:rPr>
-        <w:t>;6</w:t>
-      </w:r>
-      <w:proofErr w:type="gramEnd"/>
-      <w:r>
-        <w:rPr>
-          <w:rFonts w:cs="Times New Roman"/>
-        </w:rPr>
-        <w:t xml:space="preserve">: 579–591. </w:t>
-      </w:r>
-      <w:proofErr w:type="gramStart"/>
-      <w:r>
-        <w:rPr>
-          <w:rFonts w:cs="Times New Roman"/>
-        </w:rPr>
-        <w:t>doi:</w:t>
-      </w:r>
-      <w:proofErr w:type="gramEnd"/>
-      <w:r>
-        <w:rPr>
-          <w:rFonts w:cs="Times New Roman"/>
-        </w:rPr>
-        <w:t>10.1038/nrmicro1931</w:t>
+        <w:t>Kaster A-K, Moll J, Parey K, Thauer RK. Coupling of ferredoxin and heterodisulfide reduction via electron bifurcation in hydrogenotrophic methanogenic archaea. Proc Natl Acad Sci. 2011;108: 2981–2986. doi:10.1073/pnas.1016761108</w:t>
       </w:r>
     </w:p>
     <w:p>
@@ -2899,120 +2950,14 @@
         <w:rPr>
           <w:rFonts w:cs="Times New Roman"/>
         </w:rPr>
-        <w:t xml:space="preserve">3. </w:t>
+        <w:t xml:space="preserve">12. </w:t>
       </w:r>
       <w:r>
         <w:rPr>
           <w:rFonts w:cs="Times New Roman"/>
         </w:rPr>
         <w:tab/>
-        <w:t xml:space="preserve">Jones WJ, </w:t>
-      </w:r>
-      <w:proofErr w:type="spellStart"/>
-      <w:r>
-        <w:rPr>
-          <w:rFonts w:cs="Times New Roman"/>
-        </w:rPr>
-        <w:t>Paynter</w:t>
-      </w:r>
-      <w:proofErr w:type="spellEnd"/>
-      <w:r>
-        <w:rPr>
-          <w:rFonts w:cs="Times New Roman"/>
-        </w:rPr>
-        <w:t xml:space="preserve"> MJB, Gupta R. Characterization of </w:t>
-      </w:r>
-      <w:proofErr w:type="spellStart"/>
-      <w:r>
-        <w:rPr>
-          <w:rFonts w:cs="Times New Roman"/>
-        </w:rPr>
-        <w:t>Methanococcus</w:t>
-      </w:r>
-      <w:proofErr w:type="spellEnd"/>
-      <w:r>
-        <w:rPr>
-          <w:rFonts w:cs="Times New Roman"/>
-        </w:rPr>
-        <w:t xml:space="preserve"> maripaludis sp. </w:t>
-      </w:r>
-      <w:proofErr w:type="spellStart"/>
-      <w:proofErr w:type="gramStart"/>
-      <w:r>
-        <w:rPr>
-          <w:rFonts w:cs="Times New Roman"/>
-        </w:rPr>
-        <w:t>nov</w:t>
-      </w:r>
-      <w:proofErr w:type="gramEnd"/>
-      <w:r>
-        <w:rPr>
-          <w:rFonts w:cs="Times New Roman"/>
-        </w:rPr>
-        <w:t>.</w:t>
-      </w:r>
-      <w:proofErr w:type="spellEnd"/>
-      <w:r>
-        <w:rPr>
-          <w:rFonts w:cs="Times New Roman"/>
-        </w:rPr>
-        <w:t xml:space="preserve">, a new methanogen isolated from salt marsh sediment. </w:t>
-      </w:r>
-      <w:proofErr w:type="gramStart"/>
-      <w:r>
-        <w:rPr>
-          <w:rFonts w:cs="Times New Roman"/>
-        </w:rPr>
-        <w:t xml:space="preserve">Arch </w:t>
-      </w:r>
-      <w:proofErr w:type="spellStart"/>
-      <w:r>
-        <w:rPr>
-          <w:rFonts w:cs="Times New Roman"/>
-        </w:rPr>
-        <w:t>Microbiol</w:t>
-      </w:r>
-      <w:proofErr w:type="spellEnd"/>
-      <w:r>
-        <w:rPr>
-          <w:rFonts w:cs="Times New Roman"/>
-        </w:rPr>
-        <w:t>.</w:t>
-      </w:r>
-      <w:proofErr w:type="gramEnd"/>
-      <w:r>
-        <w:rPr>
-          <w:rFonts w:cs="Times New Roman"/>
-        </w:rPr>
-        <w:t xml:space="preserve"> 1983</w:t>
-      </w:r>
-      <w:proofErr w:type="gramStart"/>
-      <w:r>
-        <w:rPr>
-          <w:rFonts w:cs="Times New Roman"/>
-        </w:rPr>
-        <w:t>;135</w:t>
-      </w:r>
-      <w:proofErr w:type="gramEnd"/>
-      <w:r>
-        <w:rPr>
-          <w:rFonts w:cs="Times New Roman"/>
-        </w:rPr>
-        <w:t xml:space="preserve">: 91–97. </w:t>
-      </w:r>
-      <w:proofErr w:type="gramStart"/>
-      <w:r>
-        <w:rPr>
-          <w:rFonts w:cs="Times New Roman"/>
-        </w:rPr>
-        <w:t>doi:</w:t>
-      </w:r>
-      <w:proofErr w:type="gramEnd"/>
-      <w:r>
-        <w:rPr>
-          <w:rFonts w:cs="Times New Roman"/>
-        </w:rPr>
-        <w:t>10.1007/BF00408015</w:t>
+        <w:t>Graham DE, White RH. Elucidation of methanogenic coenzyme biosyntheses: from spectroscopy to genomics. Nat Prod Rep. 2002;19: 133–147. doi:10.1039/B103714P</w:t>
       </w:r>
     </w:p>
     <w:p>
@@ -3026,98 +2971,14 @@
         <w:rPr>
           <w:rFonts w:cs="Times New Roman"/>
         </w:rPr>
-        <w:t xml:space="preserve">4. </w:t>
+        <w:t xml:space="preserve">13. </w:t>
       </w:r>
       <w:r>
         <w:rPr>
           <w:rFonts w:cs="Times New Roman"/>
         </w:rPr>
         <w:tab/>
-        <w:t xml:space="preserve">Hendrickson EL, </w:t>
-      </w:r>
-      <w:proofErr w:type="spellStart"/>
-      <w:r>
-        <w:rPr>
-          <w:rFonts w:cs="Times New Roman"/>
-        </w:rPr>
-        <w:t>Kaul</w:t>
-      </w:r>
-      <w:proofErr w:type="spellEnd"/>
-      <w:r>
-        <w:rPr>
-          <w:rFonts w:cs="Times New Roman"/>
-        </w:rPr>
-        <w:t xml:space="preserve"> R, Zhou Y, </w:t>
-      </w:r>
-      <w:proofErr w:type="spellStart"/>
-      <w:r>
-        <w:rPr>
-          <w:rFonts w:cs="Times New Roman"/>
-        </w:rPr>
-        <w:t>Bovee</w:t>
-      </w:r>
-      <w:proofErr w:type="spellEnd"/>
-      <w:r>
-        <w:rPr>
-          <w:rFonts w:cs="Times New Roman"/>
-        </w:rPr>
-        <w:t xml:space="preserve"> D, Chapman P, Chung J, et al. Complete Genome Sequence of the Genetically Tractable Hydrogenotrophic Methanogen </w:t>
-      </w:r>
-      <w:proofErr w:type="spellStart"/>
-      <w:r>
-        <w:rPr>
-          <w:rFonts w:cs="Times New Roman"/>
-        </w:rPr>
-        <w:t>Methanococcus</w:t>
-      </w:r>
-      <w:proofErr w:type="spellEnd"/>
-      <w:r>
-        <w:rPr>
-          <w:rFonts w:cs="Times New Roman"/>
-        </w:rPr>
-        <w:t xml:space="preserve"> maripaludis. </w:t>
-      </w:r>
-      <w:proofErr w:type="gramStart"/>
-      <w:r>
-        <w:rPr>
-          <w:rFonts w:cs="Times New Roman"/>
-        </w:rPr>
-        <w:t xml:space="preserve">J </w:t>
-      </w:r>
-      <w:proofErr w:type="spellStart"/>
-      <w:r>
-        <w:rPr>
-          <w:rFonts w:cs="Times New Roman"/>
-        </w:rPr>
-        <w:t>Bacteriol</w:t>
-      </w:r>
-      <w:proofErr w:type="spellEnd"/>
-      <w:r>
-        <w:rPr>
-          <w:rFonts w:cs="Times New Roman"/>
-        </w:rPr>
-        <w:t>.</w:t>
-      </w:r>
-      <w:proofErr w:type="gramEnd"/>
-      <w:r>
-        <w:rPr>
-          <w:rFonts w:cs="Times New Roman"/>
-        </w:rPr>
-        <w:t xml:space="preserve"> 2004</w:t>
-      </w:r>
-      <w:proofErr w:type="gramStart"/>
-      <w:r>
-        <w:rPr>
-          <w:rFonts w:cs="Times New Roman"/>
-        </w:rPr>
-        <w:t>;186</w:t>
-      </w:r>
-      <w:proofErr w:type="gramEnd"/>
-      <w:r>
-        <w:rPr>
-          <w:rFonts w:cs="Times New Roman"/>
-        </w:rPr>
-        <w:t>: 6956–6969. doi:10.1128/JB.186.20.6956-6969.2004</w:t>
+        <w:t>Benedict MN, Mundy MB, Henry CS, Chia N, Price ND. Likelihood-Based Gene Annotations for Gap Filling and Quality Assessment in Genome-Scale Metabolic Models. PLoS Comput Biol. 2014;10: e1003882. doi:10.1371/journal.pcbi.1003882</w:t>
       </w:r>
     </w:p>
     <w:p>
@@ -3131,84 +2992,14 @@
         <w:rPr>
           <w:rFonts w:cs="Times New Roman"/>
         </w:rPr>
-        <w:t xml:space="preserve">5. </w:t>
+        <w:t xml:space="preserve">14. </w:t>
       </w:r>
       <w:r>
         <w:rPr>
           <w:rFonts w:cs="Times New Roman"/>
         </w:rPr>
         <w:tab/>
-        <w:t xml:space="preserve">Jones WJ, Whitman WB, Fields RD, Wolfe RS. </w:t>
-      </w:r>
-      <w:proofErr w:type="gramStart"/>
-      <w:r>
-        <w:rPr>
-          <w:rFonts w:cs="Times New Roman"/>
-        </w:rPr>
-        <w:t xml:space="preserve">Growth and Plating Efficiency of </w:t>
-      </w:r>
-      <w:proofErr w:type="spellStart"/>
-      <w:r>
-        <w:rPr>
-          <w:rFonts w:cs="Times New Roman"/>
-        </w:rPr>
-        <w:t>Methanococci</w:t>
-      </w:r>
-      <w:proofErr w:type="spellEnd"/>
-      <w:r>
-        <w:rPr>
-          <w:rFonts w:cs="Times New Roman"/>
-        </w:rPr>
-        <w:t xml:space="preserve"> on Agar Media.</w:t>
-      </w:r>
-      <w:proofErr w:type="gramEnd"/>
-      <w:r>
-        <w:rPr>
-          <w:rFonts w:cs="Times New Roman"/>
-        </w:rPr>
-        <w:t xml:space="preserve"> </w:t>
-      </w:r>
-      <w:proofErr w:type="spellStart"/>
-      <w:r>
-        <w:rPr>
-          <w:rFonts w:cs="Times New Roman"/>
-        </w:rPr>
-        <w:t>Appl</w:t>
-      </w:r>
-      <w:proofErr w:type="spellEnd"/>
-      <w:r>
-        <w:rPr>
-          <w:rFonts w:cs="Times New Roman"/>
-        </w:rPr>
-        <w:t xml:space="preserve"> Environ </w:t>
-      </w:r>
-      <w:proofErr w:type="spellStart"/>
-      <w:r>
-        <w:rPr>
-          <w:rFonts w:cs="Times New Roman"/>
-        </w:rPr>
-        <w:t>Microbiol</w:t>
-      </w:r>
-      <w:proofErr w:type="spellEnd"/>
-      <w:r>
-        <w:rPr>
-          <w:rFonts w:cs="Times New Roman"/>
-        </w:rPr>
-        <w:t>. 1983</w:t>
-      </w:r>
-      <w:proofErr w:type="gramStart"/>
-      <w:r>
-        <w:rPr>
-          <w:rFonts w:cs="Times New Roman"/>
-        </w:rPr>
-        <w:t>;46</w:t>
-      </w:r>
-      <w:proofErr w:type="gramEnd"/>
-      <w:r>
-        <w:rPr>
-          <w:rFonts w:cs="Times New Roman"/>
-        </w:rPr>
-        <w:t xml:space="preserve">: 220–226. </w:t>
+        <w:t>Jackson BE, McInerney MJ. Anaerobic microbial metabolism can proceed close to thermodynamic limits. Nature. 2002;415: 454–456. doi:10.1038/415454a</w:t>
       </w:r>
     </w:p>
     <w:p>
@@ -3222,98 +3013,14 @@
         <w:rPr>
           <w:rFonts w:cs="Times New Roman"/>
         </w:rPr>
-        <w:t xml:space="preserve">6. </w:t>
+        <w:t xml:space="preserve">15. </w:t>
       </w:r>
       <w:r>
         <w:rPr>
           <w:rFonts w:cs="Times New Roman"/>
         </w:rPr>
         <w:tab/>
-        <w:t xml:space="preserve">Haydock AK, </w:t>
-      </w:r>
-      <w:proofErr w:type="spellStart"/>
-      <w:r>
-        <w:rPr>
-          <w:rFonts w:cs="Times New Roman"/>
-        </w:rPr>
-        <w:t>Porat</w:t>
-      </w:r>
-      <w:proofErr w:type="spellEnd"/>
-      <w:r>
-        <w:rPr>
-          <w:rFonts w:cs="Times New Roman"/>
-        </w:rPr>
-        <w:t xml:space="preserve"> I, Whitman WB, Leigh JA. </w:t>
-      </w:r>
-      <w:proofErr w:type="gramStart"/>
-      <w:r>
-        <w:rPr>
-          <w:rFonts w:cs="Times New Roman"/>
-        </w:rPr>
-        <w:t xml:space="preserve">Continuous culture of </w:t>
-      </w:r>
-      <w:proofErr w:type="spellStart"/>
-      <w:r>
-        <w:rPr>
-          <w:rFonts w:cs="Times New Roman"/>
-        </w:rPr>
-        <w:t>Methanococcus</w:t>
-      </w:r>
-      <w:proofErr w:type="spellEnd"/>
-      <w:r>
-        <w:rPr>
-          <w:rFonts w:cs="Times New Roman"/>
-        </w:rPr>
-        <w:t xml:space="preserve"> maripaludis under defined nutrient conditions.</w:t>
-      </w:r>
-      <w:proofErr w:type="gramEnd"/>
-      <w:r>
-        <w:rPr>
-          <w:rFonts w:cs="Times New Roman"/>
-        </w:rPr>
-        <w:t xml:space="preserve"> </w:t>
-      </w:r>
-      <w:proofErr w:type="gramStart"/>
-      <w:r>
-        <w:rPr>
-          <w:rFonts w:cs="Times New Roman"/>
-        </w:rPr>
-        <w:t xml:space="preserve">FEMS </w:t>
-      </w:r>
-      <w:proofErr w:type="spellStart"/>
-      <w:r>
-        <w:rPr>
-          <w:rFonts w:cs="Times New Roman"/>
-        </w:rPr>
-        <w:t>Microbiol</w:t>
-      </w:r>
-      <w:proofErr w:type="spellEnd"/>
-      <w:r>
-        <w:rPr>
-          <w:rFonts w:cs="Times New Roman"/>
-        </w:rPr>
-        <w:t xml:space="preserve"> Lett.</w:t>
-      </w:r>
-      <w:proofErr w:type="gramEnd"/>
-      <w:r>
-        <w:rPr>
-          <w:rFonts w:cs="Times New Roman"/>
-        </w:rPr>
-        <w:t xml:space="preserve"> 2004</w:t>
-      </w:r>
-      <w:proofErr w:type="gramStart"/>
-      <w:r>
-        <w:rPr>
-          <w:rFonts w:cs="Times New Roman"/>
-        </w:rPr>
-        <w:t>;238</w:t>
-      </w:r>
-      <w:proofErr w:type="gramEnd"/>
-      <w:r>
-        <w:rPr>
-          <w:rFonts w:cs="Times New Roman"/>
-        </w:rPr>
-        <w:t>: 85–91. doi:10.1111/j.1574-6968.2004.tb09741.x</w:t>
+        <w:t>Henry CS, Broadbelt LJ, Hatzimanikatis V. Thermodynamics-Based Metabolic Flux Analysis. Biophys J. 2007;92: 1792–1805. doi:10.1529/biophysj.106.093138</w:t>
       </w:r>
     </w:p>
     <w:p>
@@ -3327,56 +3034,14 @@
         <w:rPr>
           <w:rFonts w:cs="Times New Roman"/>
         </w:rPr>
-        <w:t xml:space="preserve">7. </w:t>
+        <w:t xml:space="preserve">16. </w:t>
       </w:r>
       <w:r>
         <w:rPr>
           <w:rFonts w:cs="Times New Roman"/>
         </w:rPr>
         <w:tab/>
-        <w:t xml:space="preserve">Milne CB, Kim P-J, Eddy JA, Price ND. </w:t>
-      </w:r>
-      <w:proofErr w:type="gramStart"/>
-      <w:r>
-        <w:rPr>
-          <w:rFonts w:cs="Times New Roman"/>
-        </w:rPr>
-        <w:t>Accomplishments in genome-scale in silico modeling for industrial and medical biotechnology.</w:t>
-      </w:r>
-      <w:proofErr w:type="gramEnd"/>
-      <w:r>
-        <w:rPr>
-          <w:rFonts w:cs="Times New Roman"/>
-        </w:rPr>
-        <w:t xml:space="preserve"> </w:t>
-      </w:r>
-      <w:proofErr w:type="spellStart"/>
-      <w:r>
-        <w:rPr>
-          <w:rFonts w:cs="Times New Roman"/>
-        </w:rPr>
-        <w:t>Biotechnol</w:t>
-      </w:r>
-      <w:proofErr w:type="spellEnd"/>
-      <w:r>
-        <w:rPr>
-          <w:rFonts w:cs="Times New Roman"/>
-        </w:rPr>
-        <w:t xml:space="preserve"> J. 2009</w:t>
-      </w:r>
-      <w:proofErr w:type="gramStart"/>
-      <w:r>
-        <w:rPr>
-          <w:rFonts w:cs="Times New Roman"/>
-        </w:rPr>
-        <w:t>;4</w:t>
-      </w:r>
-      <w:proofErr w:type="gramEnd"/>
-      <w:r>
-        <w:rPr>
-          <w:rFonts w:cs="Times New Roman"/>
-        </w:rPr>
-        <w:t>: 1653–1670. doi:10.1002/biot.200900234</w:t>
+        <w:t xml:space="preserve">Hoppe A, Hoffmann S, Holzhütter H-G. Including metabolite concentrations into flux balance analysis: thermodynamic realizability as a constraint on flux distributions in metabolic networks. BMC Syst Biol. 2007;1: 23. </w:t>
       </w:r>
     </w:p>
     <w:p>
@@ -3390,111 +3055,14 @@
         <w:rPr>
           <w:rFonts w:cs="Times New Roman"/>
         </w:rPr>
-        <w:t xml:space="preserve">8. </w:t>
+        <w:t xml:space="preserve">17. </w:t>
       </w:r>
       <w:r>
         <w:rPr>
           <w:rFonts w:cs="Times New Roman"/>
         </w:rPr>
         <w:tab/>
-      </w:r>
-      <w:proofErr w:type="spellStart"/>
-      <w:r>
-        <w:rPr>
-          <w:rFonts w:cs="Times New Roman"/>
-        </w:rPr>
-        <w:t>Stolyar</w:t>
-      </w:r>
-      <w:proofErr w:type="spellEnd"/>
-      <w:r>
-        <w:rPr>
-          <w:rFonts w:cs="Times New Roman"/>
-        </w:rPr>
-        <w:t xml:space="preserve"> S, Van </w:t>
-      </w:r>
-      <w:proofErr w:type="spellStart"/>
-      <w:r>
-        <w:rPr>
-          <w:rFonts w:cs="Times New Roman"/>
-        </w:rPr>
-        <w:t>Dien</w:t>
-      </w:r>
-      <w:proofErr w:type="spellEnd"/>
-      <w:r>
-        <w:rPr>
-          <w:rFonts w:cs="Times New Roman"/>
-        </w:rPr>
-        <w:t xml:space="preserve"> S, Hillesland KL, </w:t>
-      </w:r>
-      <w:proofErr w:type="spellStart"/>
-      <w:r>
-        <w:rPr>
-          <w:rFonts w:cs="Times New Roman"/>
-        </w:rPr>
-        <w:t>Pinel</w:t>
-      </w:r>
-      <w:proofErr w:type="spellEnd"/>
-      <w:r>
-        <w:rPr>
-          <w:rFonts w:cs="Times New Roman"/>
-        </w:rPr>
-        <w:t xml:space="preserve"> N, Lie TJ, Leigh JA, et al. Metabolic modeling of a mutualistic microbial community. </w:t>
-      </w:r>
-      <w:proofErr w:type="spellStart"/>
-      <w:r>
-        <w:rPr>
-          <w:rFonts w:cs="Times New Roman"/>
-        </w:rPr>
-        <w:t>Mol</w:t>
-      </w:r>
-      <w:proofErr w:type="spellEnd"/>
-      <w:r>
-        <w:rPr>
-          <w:rFonts w:cs="Times New Roman"/>
-        </w:rPr>
-        <w:t xml:space="preserve"> </w:t>
-      </w:r>
-      <w:proofErr w:type="spellStart"/>
-      <w:r>
-        <w:rPr>
-          <w:rFonts w:cs="Times New Roman"/>
-        </w:rPr>
-        <w:t>Syst</w:t>
-      </w:r>
-      <w:proofErr w:type="spellEnd"/>
-      <w:r>
-        <w:rPr>
-          <w:rFonts w:cs="Times New Roman"/>
-        </w:rPr>
-        <w:t xml:space="preserve"> Biol. 2007</w:t>
-      </w:r>
-      <w:proofErr w:type="gramStart"/>
-      <w:r>
-        <w:rPr>
-          <w:rFonts w:cs="Times New Roman"/>
-        </w:rPr>
-        <w:t>;3</w:t>
-      </w:r>
-      <w:proofErr w:type="gramEnd"/>
-      <w:r>
-        <w:rPr>
-          <w:rFonts w:cs="Times New Roman"/>
-        </w:rPr>
-        <w:t xml:space="preserve">: 92. </w:t>
-      </w:r>
-      <w:proofErr w:type="gramStart"/>
-      <w:r>
-        <w:rPr>
-          <w:rFonts w:cs="Times New Roman"/>
-        </w:rPr>
-        <w:t>doi:</w:t>
-      </w:r>
-      <w:proofErr w:type="gramEnd"/>
-      <w:r>
-        <w:rPr>
-          <w:rFonts w:cs="Times New Roman"/>
-        </w:rPr>
-        <w:t>10.1038/msb4100131</w:t>
+        <w:t>Heavner BD, Price ND. Transparency in metabolic network reconstruction enables scalable biological discovery. Curr Opin Biotechnol. 2015;34: 105–109. doi:10.1016/j.copbio.2014.12.010</w:t>
       </w:r>
     </w:p>
     <w:p>
@@ -3508,147 +3076,14 @@
         <w:rPr>
           <w:rFonts w:cs="Times New Roman"/>
         </w:rPr>
-        <w:t xml:space="preserve">9. </w:t>
+        <w:t xml:space="preserve">18. </w:t>
       </w:r>
       <w:r>
         <w:rPr>
           <w:rFonts w:cs="Times New Roman"/>
         </w:rPr>
         <w:tab/>
-      </w:r>
-      <w:proofErr w:type="spellStart"/>
-      <w:r>
-        <w:rPr>
-          <w:rFonts w:cs="Times New Roman"/>
-        </w:rPr>
-        <w:t>Goyal</w:t>
-      </w:r>
-      <w:proofErr w:type="spellEnd"/>
-      <w:r>
-        <w:rPr>
-          <w:rFonts w:cs="Times New Roman"/>
-        </w:rPr>
-        <w:t xml:space="preserve"> N, </w:t>
-      </w:r>
-      <w:proofErr w:type="spellStart"/>
-      <w:r>
-        <w:rPr>
-          <w:rFonts w:cs="Times New Roman"/>
-        </w:rPr>
-        <w:t>Widiastuti</w:t>
-      </w:r>
-      <w:proofErr w:type="spellEnd"/>
-      <w:r>
-        <w:rPr>
-          <w:rFonts w:cs="Times New Roman"/>
-        </w:rPr>
-        <w:t xml:space="preserve"> H, </w:t>
-      </w:r>
-      <w:proofErr w:type="spellStart"/>
-      <w:r>
-        <w:rPr>
-          <w:rFonts w:cs="Times New Roman"/>
-        </w:rPr>
-        <w:t>Karimi</w:t>
-      </w:r>
-      <w:proofErr w:type="spellEnd"/>
-      <w:r>
-        <w:rPr>
-          <w:rFonts w:cs="Times New Roman"/>
-        </w:rPr>
-        <w:t xml:space="preserve"> IA, Zhou Z. </w:t>
-      </w:r>
-      <w:proofErr w:type="gramStart"/>
-      <w:r>
-        <w:rPr>
-          <w:rFonts w:cs="Times New Roman"/>
-        </w:rPr>
-        <w:t xml:space="preserve">A genome-scale metabolic model of </w:t>
-      </w:r>
-      <w:proofErr w:type="spellStart"/>
-      <w:r>
-        <w:rPr>
-          <w:rFonts w:cs="Times New Roman"/>
-        </w:rPr>
-        <w:t>Methanococcus</w:t>
-      </w:r>
-      <w:proofErr w:type="spellEnd"/>
-      <w:r>
-        <w:rPr>
-          <w:rFonts w:cs="Times New Roman"/>
-        </w:rPr>
-        <w:t xml:space="preserve"> maripaludis S2 for CO2 capture and conversion to methane.</w:t>
-      </w:r>
-      <w:proofErr w:type="gramEnd"/>
-      <w:r>
-        <w:rPr>
-          <w:rFonts w:cs="Times New Roman"/>
-        </w:rPr>
-        <w:t xml:space="preserve"> </w:t>
-      </w:r>
-      <w:proofErr w:type="spellStart"/>
-      <w:proofErr w:type="gramStart"/>
-      <w:r>
-        <w:rPr>
-          <w:rFonts w:cs="Times New Roman"/>
-        </w:rPr>
-        <w:t>Mol</w:t>
-      </w:r>
-      <w:proofErr w:type="spellEnd"/>
-      <w:r>
-        <w:rPr>
-          <w:rFonts w:cs="Times New Roman"/>
-        </w:rPr>
-        <w:t xml:space="preserve"> </w:t>
-      </w:r>
-      <w:proofErr w:type="spellStart"/>
-      <w:r>
-        <w:rPr>
-          <w:rFonts w:cs="Times New Roman"/>
-        </w:rPr>
-        <w:t>Biosyst</w:t>
-      </w:r>
-      <w:proofErr w:type="spellEnd"/>
-      <w:r>
-        <w:rPr>
-          <w:rFonts w:cs="Times New Roman"/>
-        </w:rPr>
-        <w:t>.</w:t>
-      </w:r>
-      <w:proofErr w:type="gramEnd"/>
-      <w:r>
-        <w:rPr>
-          <w:rFonts w:cs="Times New Roman"/>
-        </w:rPr>
-        <w:t xml:space="preserve"> 2014</w:t>
-      </w:r>
-      <w:proofErr w:type="gramStart"/>
-      <w:r>
-        <w:rPr>
-          <w:rFonts w:cs="Times New Roman"/>
-        </w:rPr>
-        <w:t>;10</w:t>
-      </w:r>
-      <w:proofErr w:type="gramEnd"/>
-      <w:r>
-        <w:rPr>
-          <w:rFonts w:cs="Times New Roman"/>
-        </w:rPr>
-        <w:t xml:space="preserve">: 1043–1054. </w:t>
-      </w:r>
-      <w:proofErr w:type="gramStart"/>
-      <w:r>
-        <w:rPr>
-          <w:rFonts w:cs="Times New Roman"/>
-        </w:rPr>
-        <w:t>doi:</w:t>
-      </w:r>
-      <w:proofErr w:type="gramEnd"/>
-      <w:r>
-        <w:rPr>
-          <w:rFonts w:cs="Times New Roman"/>
-        </w:rPr>
-        <w:t>10.1039/c3mb70421a</w:t>
+        <w:t>Schellenberger J, Que R, Fleming RMT, Thiele I, Orth JD, Feist AM, et al. Quantitative prediction of cellular metabolism with constraint-based models: the COBRA Toolbox v2.0. Nat Protoc. 2011;6: 1290–1307. doi:10.1038/nprot.2011.308</w:t>
       </w:r>
     </w:p>
     <w:p>
@@ -3662,69 +3097,14 @@
         <w:rPr>
           <w:rFonts w:cs="Times New Roman"/>
         </w:rPr>
-        <w:t xml:space="preserve">10. </w:t>
+        <w:t xml:space="preserve">19. </w:t>
       </w:r>
       <w:r>
         <w:rPr>
           <w:rFonts w:cs="Times New Roman"/>
         </w:rPr>
         <w:tab/>
-      </w:r>
-      <w:proofErr w:type="spellStart"/>
-      <w:r>
-        <w:rPr>
-          <w:rFonts w:cs="Times New Roman"/>
-        </w:rPr>
-        <w:t>Thauer</w:t>
-      </w:r>
-      <w:proofErr w:type="spellEnd"/>
-      <w:r>
-        <w:rPr>
-          <w:rFonts w:cs="Times New Roman"/>
-        </w:rPr>
-        <w:t xml:space="preserve"> RK. The Wolfe cycle comes full circle. </w:t>
-      </w:r>
-      <w:proofErr w:type="spellStart"/>
-      <w:r>
-        <w:rPr>
-          <w:rFonts w:cs="Times New Roman"/>
-        </w:rPr>
-        <w:t>Proc</w:t>
-      </w:r>
-      <w:proofErr w:type="spellEnd"/>
-      <w:r>
-        <w:rPr>
-          <w:rFonts w:cs="Times New Roman"/>
-        </w:rPr>
-        <w:t xml:space="preserve"> Natl </w:t>
-      </w:r>
-      <w:proofErr w:type="spellStart"/>
-      <w:r>
-        <w:rPr>
-          <w:rFonts w:cs="Times New Roman"/>
-        </w:rPr>
-        <w:t>Acad</w:t>
-      </w:r>
-      <w:proofErr w:type="spellEnd"/>
-      <w:r>
-        <w:rPr>
-          <w:rFonts w:cs="Times New Roman"/>
-        </w:rPr>
-        <w:t xml:space="preserve"> Sci. 2012</w:t>
-      </w:r>
-      <w:proofErr w:type="gramStart"/>
-      <w:r>
-        <w:rPr>
-          <w:rFonts w:cs="Times New Roman"/>
-        </w:rPr>
-        <w:t>;109</w:t>
-      </w:r>
-      <w:proofErr w:type="gramEnd"/>
-      <w:r>
-        <w:rPr>
-          <w:rFonts w:cs="Times New Roman"/>
-        </w:rPr>
-        <w:t>: 15084–15085. doi:10.1073/pnas.1213193109</w:t>
+        <w:t>Matthews BW. Comparison of the predicted and observed secondary structure of T4 phage lysozyme. Biochim Biophys Acta BBA - Protein Struct. 1975;405: 442–451. doi:10.1016/0005-2795(75)90109-9</w:t>
       </w:r>
     </w:p>
     <w:p>
@@ -3738,126 +3118,57 @@
         <w:rPr>
           <w:rFonts w:cs="Times New Roman"/>
         </w:rPr>
+        <w:t xml:space="preserve">20. </w:t>
+      </w:r>
+      <w:r>
+        <w:rPr>
+          <w:rFonts w:cs="Times New Roman"/>
+        </w:rPr>
+        <w:tab/>
+        <w:t>Flamholz A, Noor E, Bar-Even A, Milo R. eQuilibrator—the biochemical thermodynamics calculator. Nucleic Acids Res. 2011; gkr874. doi:10.1093/nar/gkr874</w:t>
+      </w:r>
+    </w:p>
+    <w:p>
+      <w:pPr>
+        <w:pStyle w:val="Bibliography"/>
+        <w:rPr>
+          <w:rFonts w:cs="Times New Roman"/>
+        </w:rPr>
+      </w:pPr>
+      <w:r>
+        <w:rPr>
+          <w:rFonts w:cs="Times New Roman"/>
+        </w:rPr>
+        <w:t xml:space="preserve">21. </w:t>
+      </w:r>
+      <w:r>
+        <w:rPr>
+          <w:rFonts w:cs="Times New Roman"/>
+        </w:rPr>
+        <w:tab/>
+        <w:t>Jankowski MD, Henry CS, Broadbelt LJ, Hatzimanikatis V. Group Contribution Method for Thermodynamic Analysis of Complex Metabolic Networks. Biophys J. 2008;95: 1487–1499. doi:10.1529/biophysj.107.124784</w:t>
+      </w:r>
+    </w:p>
+    <w:p>
+      <w:pPr>
+        <w:pStyle w:val="Bibliography"/>
+        <w:rPr>
+          <w:rFonts w:cs="Times New Roman"/>
+        </w:rPr>
+      </w:pPr>
+      <w:r>
+        <w:rPr>
+          <w:rFonts w:cs="Times New Roman"/>
+        </w:rPr>
         <w:lastRenderedPageBreak/>
-        <w:t xml:space="preserve">11. </w:t>
+        <w:t xml:space="preserve">22. </w:t>
       </w:r>
       <w:r>
         <w:rPr>
           <w:rFonts w:cs="Times New Roman"/>
         </w:rPr>
         <w:tab/>
-      </w:r>
-      <w:proofErr w:type="spellStart"/>
-      <w:r>
-        <w:rPr>
-          <w:rFonts w:cs="Times New Roman"/>
-        </w:rPr>
-        <w:t>Kaster</w:t>
-      </w:r>
-      <w:proofErr w:type="spellEnd"/>
-      <w:r>
-        <w:rPr>
-          <w:rFonts w:cs="Times New Roman"/>
-        </w:rPr>
-        <w:t xml:space="preserve"> A-K, Moll J, </w:t>
-      </w:r>
-      <w:proofErr w:type="spellStart"/>
-      <w:r>
-        <w:rPr>
-          <w:rFonts w:cs="Times New Roman"/>
-        </w:rPr>
-        <w:t>Parey</w:t>
-      </w:r>
-      <w:proofErr w:type="spellEnd"/>
-      <w:r>
-        <w:rPr>
-          <w:rFonts w:cs="Times New Roman"/>
-        </w:rPr>
-        <w:t xml:space="preserve"> K, </w:t>
-      </w:r>
-      <w:proofErr w:type="spellStart"/>
-      <w:r>
-        <w:rPr>
-          <w:rFonts w:cs="Times New Roman"/>
-        </w:rPr>
-        <w:t>Thauer</w:t>
-      </w:r>
-      <w:proofErr w:type="spellEnd"/>
-      <w:r>
-        <w:rPr>
-          <w:rFonts w:cs="Times New Roman"/>
-        </w:rPr>
-        <w:t xml:space="preserve"> RK. </w:t>
-      </w:r>
-      <w:proofErr w:type="gramStart"/>
-      <w:r>
-        <w:rPr>
-          <w:rFonts w:cs="Times New Roman"/>
-        </w:rPr>
-        <w:t xml:space="preserve">Coupling of ferredoxin and </w:t>
-      </w:r>
-      <w:proofErr w:type="spellStart"/>
-      <w:r>
-        <w:rPr>
-          <w:rFonts w:cs="Times New Roman"/>
-        </w:rPr>
-        <w:t>heterodisulfide</w:t>
-      </w:r>
-      <w:proofErr w:type="spellEnd"/>
-      <w:r>
-        <w:rPr>
-          <w:rFonts w:cs="Times New Roman"/>
-        </w:rPr>
-        <w:t xml:space="preserve"> reduction via electron bifurcation in hydrogenotrophic methanogenic archaea.</w:t>
-      </w:r>
-      <w:proofErr w:type="gramEnd"/>
-      <w:r>
-        <w:rPr>
-          <w:rFonts w:cs="Times New Roman"/>
-        </w:rPr>
-        <w:t xml:space="preserve"> </w:t>
-      </w:r>
-      <w:proofErr w:type="spellStart"/>
-      <w:r>
-        <w:rPr>
-          <w:rFonts w:cs="Times New Roman"/>
-        </w:rPr>
-        <w:t>Proc</w:t>
-      </w:r>
-      <w:proofErr w:type="spellEnd"/>
-      <w:r>
-        <w:rPr>
-          <w:rFonts w:cs="Times New Roman"/>
-        </w:rPr>
-        <w:t xml:space="preserve"> Natl </w:t>
-      </w:r>
-      <w:proofErr w:type="spellStart"/>
-      <w:r>
-        <w:rPr>
-          <w:rFonts w:cs="Times New Roman"/>
-        </w:rPr>
-        <w:t>Acad</w:t>
-      </w:r>
-      <w:proofErr w:type="spellEnd"/>
-      <w:r>
-        <w:rPr>
-          <w:rFonts w:cs="Times New Roman"/>
-        </w:rPr>
-        <w:t xml:space="preserve"> Sci. 2011</w:t>
-      </w:r>
-      <w:proofErr w:type="gramStart"/>
-      <w:r>
-        <w:rPr>
-          <w:rFonts w:cs="Times New Roman"/>
-        </w:rPr>
-        <w:t>;108</w:t>
-      </w:r>
-      <w:proofErr w:type="gramEnd"/>
-      <w:r>
-        <w:rPr>
-          <w:rFonts w:cs="Times New Roman"/>
-        </w:rPr>
-        <w:t>: 2981–2986. doi:10.1073/pnas.1016761108</w:t>
+        <w:t>Costa KC, Yoon SH, Pan M, Burn JA, Baliga NS, Leigh JA. Effects of H2 and Formate on Growth Yield and Regulation of Methanogenesis in Methanococcus maripaludis. J Bacteriol. 2013;195: 1456–1462. doi:10.1128/JB.02141-12</w:t>
       </w:r>
     </w:p>
     <w:p>
@@ -3871,1061 +3182,18 @@
         <w:rPr>
           <w:rFonts w:cs="Times New Roman"/>
         </w:rPr>
-        <w:t xml:space="preserve">12. </w:t>
+        <w:t xml:space="preserve">23. </w:t>
       </w:r>
       <w:r>
         <w:rPr>
           <w:rFonts w:cs="Times New Roman"/>
         </w:rPr>
         <w:tab/>
-        <w:t xml:space="preserve">Graham DE, White RH. Elucidation of methanogenic coenzyme </w:t>
-      </w:r>
-      <w:proofErr w:type="spellStart"/>
-      <w:r>
-        <w:rPr>
-          <w:rFonts w:cs="Times New Roman"/>
-        </w:rPr>
-        <w:t>biosyntheses</w:t>
-      </w:r>
-      <w:proofErr w:type="spellEnd"/>
-      <w:r>
-        <w:rPr>
-          <w:rFonts w:cs="Times New Roman"/>
-        </w:rPr>
-        <w:t>: from spectroscopy to genomics. Nat Prod Rep. 2002</w:t>
-      </w:r>
-      <w:proofErr w:type="gramStart"/>
-      <w:r>
-        <w:rPr>
-          <w:rFonts w:cs="Times New Roman"/>
-        </w:rPr>
-        <w:t>;19</w:t>
-      </w:r>
-      <w:proofErr w:type="gramEnd"/>
-      <w:r>
-        <w:rPr>
-          <w:rFonts w:cs="Times New Roman"/>
-        </w:rPr>
-        <w:t xml:space="preserve">: 133–147. </w:t>
-      </w:r>
-      <w:proofErr w:type="gramStart"/>
-      <w:r>
-        <w:rPr>
-          <w:rFonts w:cs="Times New Roman"/>
-        </w:rPr>
-        <w:t>doi:</w:t>
-      </w:r>
-      <w:proofErr w:type="gramEnd"/>
-      <w:r>
-        <w:rPr>
-          <w:rFonts w:cs="Times New Roman"/>
-        </w:rPr>
-        <w:t>10.1039/B103714P</w:t>
-      </w:r>
-    </w:p>
-    <w:p>
-      <w:pPr>
-        <w:pStyle w:val="Bibliography"/>
-        <w:rPr>
-          <w:rFonts w:cs="Times New Roman"/>
-        </w:rPr>
-      </w:pPr>
-      <w:r>
-        <w:rPr>
-          <w:rFonts w:cs="Times New Roman"/>
-        </w:rPr>
-        <w:t xml:space="preserve">13. </w:t>
-      </w:r>
-      <w:r>
-        <w:rPr>
-          <w:rFonts w:cs="Times New Roman"/>
-        </w:rPr>
-        <w:tab/>
-        <w:t xml:space="preserve">Benedict MN, Mundy MB, Henry CS, Chia N, Price ND. </w:t>
-      </w:r>
-      <w:proofErr w:type="gramStart"/>
-      <w:r>
-        <w:rPr>
-          <w:rFonts w:cs="Times New Roman"/>
-        </w:rPr>
-        <w:t>Likelihood-Based Gene Annotations for Gap Filling and Quality Assessment in Genome-Scale Metabolic Models.</w:t>
-      </w:r>
-      <w:proofErr w:type="gramEnd"/>
-      <w:r>
-        <w:rPr>
-          <w:rFonts w:cs="Times New Roman"/>
-        </w:rPr>
-        <w:t xml:space="preserve"> </w:t>
-      </w:r>
-      <w:proofErr w:type="spellStart"/>
-      <w:r>
-        <w:rPr>
-          <w:rFonts w:cs="Times New Roman"/>
-        </w:rPr>
-        <w:t>PLoS</w:t>
-      </w:r>
-      <w:proofErr w:type="spellEnd"/>
-      <w:r>
-        <w:rPr>
-          <w:rFonts w:cs="Times New Roman"/>
-        </w:rPr>
-        <w:t xml:space="preserve"> </w:t>
-      </w:r>
-      <w:proofErr w:type="spellStart"/>
-      <w:r>
-        <w:rPr>
-          <w:rFonts w:cs="Times New Roman"/>
-        </w:rPr>
-        <w:t>Comput</w:t>
-      </w:r>
-      <w:proofErr w:type="spellEnd"/>
-      <w:r>
-        <w:rPr>
-          <w:rFonts w:cs="Times New Roman"/>
-        </w:rPr>
-        <w:t xml:space="preserve"> Biol. 2014</w:t>
-      </w:r>
-      <w:proofErr w:type="gramStart"/>
-      <w:r>
-        <w:rPr>
-          <w:rFonts w:cs="Times New Roman"/>
-        </w:rPr>
-        <w:t>;10</w:t>
-      </w:r>
-      <w:proofErr w:type="gramEnd"/>
-      <w:r>
-        <w:rPr>
-          <w:rFonts w:cs="Times New Roman"/>
-        </w:rPr>
-        <w:t>: e1003882. doi:10.1371/journal.pcbi.1003882</w:t>
-      </w:r>
-    </w:p>
-    <w:p>
-      <w:pPr>
-        <w:pStyle w:val="Bibliography"/>
-        <w:rPr>
-          <w:rFonts w:cs="Times New Roman"/>
-        </w:rPr>
-      </w:pPr>
-      <w:r>
-        <w:rPr>
-          <w:rFonts w:cs="Times New Roman"/>
-        </w:rPr>
-        <w:t xml:space="preserve">14. </w:t>
-      </w:r>
-      <w:r>
-        <w:rPr>
-          <w:rFonts w:cs="Times New Roman"/>
-        </w:rPr>
-        <w:tab/>
-        <w:t xml:space="preserve">Jackson </w:t>
-      </w:r>
-      <w:proofErr w:type="gramStart"/>
-      <w:r>
-        <w:rPr>
-          <w:rFonts w:cs="Times New Roman"/>
-        </w:rPr>
-        <w:t>BE</w:t>
-      </w:r>
-      <w:proofErr w:type="gramEnd"/>
-      <w:r>
-        <w:rPr>
-          <w:rFonts w:cs="Times New Roman"/>
-        </w:rPr>
-        <w:t xml:space="preserve">, </w:t>
-      </w:r>
-      <w:proofErr w:type="spellStart"/>
-      <w:r>
-        <w:rPr>
-          <w:rFonts w:cs="Times New Roman"/>
-        </w:rPr>
-        <w:t>McInerney</w:t>
-      </w:r>
-      <w:proofErr w:type="spellEnd"/>
-      <w:r>
-        <w:rPr>
-          <w:rFonts w:cs="Times New Roman"/>
-        </w:rPr>
-        <w:t xml:space="preserve"> MJ. Anaerobic microbial metabolism can proceed close to thermodynamic limits. </w:t>
-      </w:r>
-      <w:proofErr w:type="gramStart"/>
-      <w:r>
-        <w:rPr>
-          <w:rFonts w:cs="Times New Roman"/>
-        </w:rPr>
-        <w:t>Nature.</w:t>
-      </w:r>
-      <w:proofErr w:type="gramEnd"/>
-      <w:r>
-        <w:rPr>
-          <w:rFonts w:cs="Times New Roman"/>
-        </w:rPr>
-        <w:t xml:space="preserve"> 2002</w:t>
-      </w:r>
-      <w:proofErr w:type="gramStart"/>
-      <w:r>
-        <w:rPr>
-          <w:rFonts w:cs="Times New Roman"/>
-        </w:rPr>
-        <w:t>;415</w:t>
-      </w:r>
-      <w:proofErr w:type="gramEnd"/>
-      <w:r>
-        <w:rPr>
-          <w:rFonts w:cs="Times New Roman"/>
-        </w:rPr>
-        <w:t xml:space="preserve">: 454–456. </w:t>
-      </w:r>
-      <w:proofErr w:type="gramStart"/>
-      <w:r>
-        <w:rPr>
-          <w:rFonts w:cs="Times New Roman"/>
-        </w:rPr>
-        <w:t>doi:</w:t>
-      </w:r>
-      <w:proofErr w:type="gramEnd"/>
-      <w:r>
-        <w:rPr>
-          <w:rFonts w:cs="Times New Roman"/>
-        </w:rPr>
-        <w:t>10.1038/415454a</w:t>
-      </w:r>
-    </w:p>
-    <w:p>
-      <w:pPr>
-        <w:pStyle w:val="Bibliography"/>
-        <w:rPr>
-          <w:rFonts w:cs="Times New Roman"/>
-        </w:rPr>
-      </w:pPr>
-      <w:r>
-        <w:rPr>
-          <w:rFonts w:cs="Times New Roman"/>
-        </w:rPr>
-        <w:t xml:space="preserve">15. </w:t>
-      </w:r>
-      <w:r>
-        <w:rPr>
-          <w:rFonts w:cs="Times New Roman"/>
-        </w:rPr>
-        <w:tab/>
-        <w:t xml:space="preserve">Henry CS, </w:t>
-      </w:r>
-      <w:proofErr w:type="spellStart"/>
-      <w:r>
-        <w:rPr>
-          <w:rFonts w:cs="Times New Roman"/>
-        </w:rPr>
-        <w:t>Broadbelt</w:t>
-      </w:r>
-      <w:proofErr w:type="spellEnd"/>
-      <w:r>
-        <w:rPr>
-          <w:rFonts w:cs="Times New Roman"/>
-        </w:rPr>
-        <w:t xml:space="preserve"> LJ, </w:t>
-      </w:r>
-      <w:proofErr w:type="spellStart"/>
-      <w:r>
-        <w:rPr>
-          <w:rFonts w:cs="Times New Roman"/>
-        </w:rPr>
-        <w:t>Hatzimanikatis</w:t>
-      </w:r>
-      <w:proofErr w:type="spellEnd"/>
-      <w:r>
-        <w:rPr>
-          <w:rFonts w:cs="Times New Roman"/>
-        </w:rPr>
-        <w:t xml:space="preserve"> V. Thermodynamics-Based Metabolic Flux Analysis. </w:t>
-      </w:r>
-      <w:proofErr w:type="spellStart"/>
-      <w:r>
-        <w:rPr>
-          <w:rFonts w:cs="Times New Roman"/>
-        </w:rPr>
-        <w:t>Biophys</w:t>
-      </w:r>
-      <w:proofErr w:type="spellEnd"/>
-      <w:r>
-        <w:rPr>
-          <w:rFonts w:cs="Times New Roman"/>
-        </w:rPr>
-        <w:t xml:space="preserve"> J. 2007</w:t>
-      </w:r>
-      <w:proofErr w:type="gramStart"/>
-      <w:r>
-        <w:rPr>
-          <w:rFonts w:cs="Times New Roman"/>
-        </w:rPr>
-        <w:t>;92</w:t>
-      </w:r>
-      <w:proofErr w:type="gramEnd"/>
-      <w:r>
-        <w:rPr>
-          <w:rFonts w:cs="Times New Roman"/>
-        </w:rPr>
-        <w:t>: 1792–1805. doi:10.1529/biophysj.106.093138</w:t>
-      </w:r>
-    </w:p>
-    <w:p>
-      <w:pPr>
-        <w:pStyle w:val="Bibliography"/>
-        <w:rPr>
-          <w:rFonts w:cs="Times New Roman"/>
-        </w:rPr>
-      </w:pPr>
-      <w:r>
-        <w:rPr>
-          <w:rFonts w:cs="Times New Roman"/>
-        </w:rPr>
-        <w:t xml:space="preserve">16. </w:t>
-      </w:r>
-      <w:r>
-        <w:rPr>
-          <w:rFonts w:cs="Times New Roman"/>
-        </w:rPr>
-        <w:tab/>
-        <w:t xml:space="preserve">Hoppe A, Hoffmann S, </w:t>
-      </w:r>
-      <w:proofErr w:type="spellStart"/>
-      <w:r>
-        <w:rPr>
-          <w:rFonts w:cs="Times New Roman"/>
-        </w:rPr>
-        <w:t>Holzhütter</w:t>
-      </w:r>
-      <w:proofErr w:type="spellEnd"/>
-      <w:r>
-        <w:rPr>
-          <w:rFonts w:cs="Times New Roman"/>
-        </w:rPr>
-        <w:t xml:space="preserve"> H-G. </w:t>
-      </w:r>
-      <w:proofErr w:type="gramStart"/>
-      <w:r>
-        <w:rPr>
-          <w:rFonts w:cs="Times New Roman"/>
-        </w:rPr>
-        <w:t xml:space="preserve">Including metabolite concentrations into flux balance analysis: thermodynamic </w:t>
-      </w:r>
-      <w:proofErr w:type="spellStart"/>
-      <w:r>
-        <w:rPr>
-          <w:rFonts w:cs="Times New Roman"/>
-        </w:rPr>
-        <w:t>realizability</w:t>
-      </w:r>
-      <w:proofErr w:type="spellEnd"/>
-      <w:r>
-        <w:rPr>
-          <w:rFonts w:cs="Times New Roman"/>
-        </w:rPr>
-        <w:t xml:space="preserve"> as a constraint on flux distributions in metabolic networks.</w:t>
-      </w:r>
-      <w:proofErr w:type="gramEnd"/>
-      <w:r>
-        <w:rPr>
-          <w:rFonts w:cs="Times New Roman"/>
-        </w:rPr>
-        <w:t xml:space="preserve"> BMC </w:t>
-      </w:r>
-      <w:proofErr w:type="spellStart"/>
-      <w:r>
-        <w:rPr>
-          <w:rFonts w:cs="Times New Roman"/>
-        </w:rPr>
-        <w:t>Syst</w:t>
-      </w:r>
-      <w:proofErr w:type="spellEnd"/>
-      <w:r>
-        <w:rPr>
-          <w:rFonts w:cs="Times New Roman"/>
-        </w:rPr>
-        <w:t xml:space="preserve"> Biol. 2007</w:t>
-      </w:r>
-      <w:proofErr w:type="gramStart"/>
-      <w:r>
-        <w:rPr>
-          <w:rFonts w:cs="Times New Roman"/>
-        </w:rPr>
-        <w:t>;1</w:t>
-      </w:r>
-      <w:proofErr w:type="gramEnd"/>
-      <w:r>
-        <w:rPr>
-          <w:rFonts w:cs="Times New Roman"/>
-        </w:rPr>
-        <w:t xml:space="preserve">: 23. </w:t>
-      </w:r>
-    </w:p>
-    <w:p>
-      <w:pPr>
-        <w:pStyle w:val="Bibliography"/>
-        <w:rPr>
-          <w:rFonts w:cs="Times New Roman"/>
-        </w:rPr>
-      </w:pPr>
-      <w:r>
-        <w:rPr>
-          <w:rFonts w:cs="Times New Roman"/>
-        </w:rPr>
-        <w:t xml:space="preserve">17. </w:t>
-      </w:r>
-      <w:r>
-        <w:rPr>
-          <w:rFonts w:cs="Times New Roman"/>
-        </w:rPr>
-        <w:tab/>
-      </w:r>
-      <w:proofErr w:type="spellStart"/>
-      <w:r>
-        <w:rPr>
-          <w:rFonts w:cs="Times New Roman"/>
-        </w:rPr>
-        <w:t>Heavner</w:t>
-      </w:r>
-      <w:proofErr w:type="spellEnd"/>
-      <w:r>
-        <w:rPr>
-          <w:rFonts w:cs="Times New Roman"/>
-        </w:rPr>
-        <w:t xml:space="preserve"> BD, Price ND. Transparency in metabolic network reconstruction enables scalable biological discovery. </w:t>
-      </w:r>
-      <w:proofErr w:type="spellStart"/>
-      <w:proofErr w:type="gramStart"/>
-      <w:r>
-        <w:rPr>
-          <w:rFonts w:cs="Times New Roman"/>
-        </w:rPr>
-        <w:t>Curr</w:t>
-      </w:r>
-      <w:proofErr w:type="spellEnd"/>
-      <w:r>
-        <w:rPr>
-          <w:rFonts w:cs="Times New Roman"/>
-        </w:rPr>
-        <w:t xml:space="preserve"> </w:t>
-      </w:r>
-      <w:proofErr w:type="spellStart"/>
-      <w:r>
-        <w:rPr>
-          <w:rFonts w:cs="Times New Roman"/>
-        </w:rPr>
-        <w:t>Opin</w:t>
-      </w:r>
-      <w:proofErr w:type="spellEnd"/>
-      <w:r>
-        <w:rPr>
-          <w:rFonts w:cs="Times New Roman"/>
-        </w:rPr>
-        <w:t xml:space="preserve"> </w:t>
-      </w:r>
-      <w:proofErr w:type="spellStart"/>
-      <w:r>
-        <w:rPr>
-          <w:rFonts w:cs="Times New Roman"/>
-        </w:rPr>
-        <w:t>Biotechnol</w:t>
-      </w:r>
-      <w:proofErr w:type="spellEnd"/>
-      <w:r>
-        <w:rPr>
-          <w:rFonts w:cs="Times New Roman"/>
-        </w:rPr>
-        <w:t>.</w:t>
-      </w:r>
-      <w:proofErr w:type="gramEnd"/>
-      <w:r>
-        <w:rPr>
-          <w:rFonts w:cs="Times New Roman"/>
-        </w:rPr>
-        <w:t xml:space="preserve"> 2015</w:t>
-      </w:r>
-      <w:proofErr w:type="gramStart"/>
-      <w:r>
-        <w:rPr>
-          <w:rFonts w:cs="Times New Roman"/>
-        </w:rPr>
-        <w:t>;34</w:t>
-      </w:r>
-      <w:proofErr w:type="gramEnd"/>
-      <w:r>
-        <w:rPr>
-          <w:rFonts w:cs="Times New Roman"/>
-        </w:rPr>
-        <w:t>: 105–109. doi:10.1016/j.copbio.2014.12.010</w:t>
-      </w:r>
-    </w:p>
-    <w:p>
-      <w:pPr>
-        <w:pStyle w:val="Bibliography"/>
-        <w:rPr>
-          <w:rFonts w:cs="Times New Roman"/>
-        </w:rPr>
-      </w:pPr>
-      <w:r>
-        <w:rPr>
-          <w:rFonts w:cs="Times New Roman"/>
-        </w:rPr>
-        <w:t xml:space="preserve">18. </w:t>
-      </w:r>
-      <w:r>
-        <w:rPr>
-          <w:rFonts w:cs="Times New Roman"/>
-        </w:rPr>
-        <w:tab/>
-      </w:r>
-      <w:proofErr w:type="spellStart"/>
-      <w:r>
-        <w:rPr>
-          <w:rFonts w:cs="Times New Roman"/>
-        </w:rPr>
-        <w:t>Schellenberger</w:t>
-      </w:r>
-      <w:proofErr w:type="spellEnd"/>
-      <w:r>
-        <w:rPr>
-          <w:rFonts w:cs="Times New Roman"/>
-        </w:rPr>
-        <w:t xml:space="preserve"> J, Que R, Fleming RMT, Thiele I, Orth JD, Feist AM, et al. Quantitative prediction of cellular metabolism with constraint-based models: the COBRA Toolbox v2.0. Nat </w:t>
-      </w:r>
-      <w:proofErr w:type="spellStart"/>
-      <w:r>
-        <w:rPr>
-          <w:rFonts w:cs="Times New Roman"/>
-        </w:rPr>
-        <w:t>Protoc</w:t>
-      </w:r>
-      <w:proofErr w:type="spellEnd"/>
-      <w:r>
-        <w:rPr>
-          <w:rFonts w:cs="Times New Roman"/>
-        </w:rPr>
-        <w:t>. 2011</w:t>
-      </w:r>
-      <w:proofErr w:type="gramStart"/>
-      <w:r>
-        <w:rPr>
-          <w:rFonts w:cs="Times New Roman"/>
-        </w:rPr>
-        <w:t>;6</w:t>
-      </w:r>
-      <w:proofErr w:type="gramEnd"/>
-      <w:r>
-        <w:rPr>
-          <w:rFonts w:cs="Times New Roman"/>
-        </w:rPr>
-        <w:t>: 1290–1307. doi:10.1038/nprot.2011.308</w:t>
-      </w:r>
-    </w:p>
-    <w:p>
-      <w:pPr>
-        <w:pStyle w:val="Bibliography"/>
-        <w:rPr>
-          <w:rFonts w:cs="Times New Roman"/>
-        </w:rPr>
-      </w:pPr>
-      <w:r>
-        <w:rPr>
-          <w:rFonts w:cs="Times New Roman"/>
-        </w:rPr>
-        <w:t xml:space="preserve">19. </w:t>
-      </w:r>
-      <w:r>
-        <w:rPr>
-          <w:rFonts w:cs="Times New Roman"/>
-        </w:rPr>
-        <w:tab/>
-        <w:t xml:space="preserve">Matthews BW. </w:t>
-      </w:r>
-      <w:proofErr w:type="gramStart"/>
-      <w:r>
-        <w:rPr>
-          <w:rFonts w:cs="Times New Roman"/>
-        </w:rPr>
-        <w:t>Comparison of the predicted and observed secondary structure of T4 phage lysozyme.</w:t>
-      </w:r>
-      <w:proofErr w:type="gramEnd"/>
-      <w:r>
-        <w:rPr>
-          <w:rFonts w:cs="Times New Roman"/>
-        </w:rPr>
-        <w:t xml:space="preserve"> </w:t>
-      </w:r>
-      <w:proofErr w:type="spellStart"/>
-      <w:proofErr w:type="gramStart"/>
-      <w:r>
-        <w:rPr>
-          <w:rFonts w:cs="Times New Roman"/>
-        </w:rPr>
-        <w:t>Biochim</w:t>
-      </w:r>
-      <w:proofErr w:type="spellEnd"/>
-      <w:r>
-        <w:rPr>
-          <w:rFonts w:cs="Times New Roman"/>
-        </w:rPr>
-        <w:t xml:space="preserve"> </w:t>
-      </w:r>
-      <w:proofErr w:type="spellStart"/>
-      <w:r>
-        <w:rPr>
-          <w:rFonts w:cs="Times New Roman"/>
-        </w:rPr>
-        <w:t>Biophys</w:t>
-      </w:r>
-      <w:proofErr w:type="spellEnd"/>
-      <w:r>
-        <w:rPr>
-          <w:rFonts w:cs="Times New Roman"/>
-        </w:rPr>
-        <w:t xml:space="preserve"> </w:t>
-      </w:r>
-      <w:proofErr w:type="spellStart"/>
-      <w:r>
-        <w:rPr>
-          <w:rFonts w:cs="Times New Roman"/>
-        </w:rPr>
-        <w:t>Acta</w:t>
-      </w:r>
-      <w:proofErr w:type="spellEnd"/>
-      <w:r>
-        <w:rPr>
-          <w:rFonts w:cs="Times New Roman"/>
-        </w:rPr>
-        <w:t xml:space="preserve"> BBA - Protein </w:t>
-      </w:r>
-      <w:proofErr w:type="spellStart"/>
-      <w:r>
-        <w:rPr>
-          <w:rFonts w:cs="Times New Roman"/>
-        </w:rPr>
-        <w:t>Struct</w:t>
-      </w:r>
-      <w:proofErr w:type="spellEnd"/>
-      <w:r>
-        <w:rPr>
-          <w:rFonts w:cs="Times New Roman"/>
-        </w:rPr>
-        <w:t>.</w:t>
-      </w:r>
-      <w:proofErr w:type="gramEnd"/>
-      <w:r>
-        <w:rPr>
-          <w:rFonts w:cs="Times New Roman"/>
-        </w:rPr>
-        <w:t xml:space="preserve"> 1975</w:t>
-      </w:r>
-      <w:proofErr w:type="gramStart"/>
-      <w:r>
-        <w:rPr>
-          <w:rFonts w:cs="Times New Roman"/>
-        </w:rPr>
-        <w:t>;405</w:t>
-      </w:r>
-      <w:proofErr w:type="gramEnd"/>
-      <w:r>
-        <w:rPr>
-          <w:rFonts w:cs="Times New Roman"/>
-        </w:rPr>
-        <w:t xml:space="preserve">: 442–451. </w:t>
-      </w:r>
-      <w:proofErr w:type="gramStart"/>
-      <w:r>
-        <w:rPr>
-          <w:rFonts w:cs="Times New Roman"/>
-        </w:rPr>
-        <w:t>doi:</w:t>
-      </w:r>
-      <w:proofErr w:type="gramEnd"/>
-      <w:r>
-        <w:rPr>
-          <w:rFonts w:cs="Times New Roman"/>
-        </w:rPr>
-        <w:t>10.1016/0005-2795(75)90109-9</w:t>
-      </w:r>
-    </w:p>
-    <w:p>
-      <w:pPr>
-        <w:pStyle w:val="Bibliography"/>
-        <w:rPr>
-          <w:rFonts w:cs="Times New Roman"/>
-        </w:rPr>
-      </w:pPr>
-      <w:r>
-        <w:rPr>
-          <w:rFonts w:cs="Times New Roman"/>
-        </w:rPr>
-        <w:t xml:space="preserve">20. </w:t>
-      </w:r>
-      <w:r>
-        <w:rPr>
-          <w:rFonts w:cs="Times New Roman"/>
-        </w:rPr>
-        <w:tab/>
-      </w:r>
-      <w:proofErr w:type="spellStart"/>
-      <w:r>
-        <w:rPr>
-          <w:rFonts w:cs="Times New Roman"/>
-        </w:rPr>
-        <w:t>Flamholz</w:t>
-      </w:r>
-      <w:proofErr w:type="spellEnd"/>
-      <w:r>
-        <w:rPr>
-          <w:rFonts w:cs="Times New Roman"/>
-        </w:rPr>
-        <w:t xml:space="preserve"> A, Noor E, Bar-Even A, Milo R. </w:t>
-      </w:r>
-      <w:proofErr w:type="spellStart"/>
-      <w:r>
-        <w:rPr>
-          <w:rFonts w:cs="Times New Roman"/>
-        </w:rPr>
-        <w:t>eQuilibrator</w:t>
-      </w:r>
-      <w:proofErr w:type="spellEnd"/>
-      <w:r>
-        <w:rPr>
-          <w:rFonts w:cs="Times New Roman"/>
-        </w:rPr>
-        <w:t xml:space="preserve">—the biochemical thermodynamics calculator. </w:t>
-      </w:r>
-      <w:proofErr w:type="gramStart"/>
-      <w:r>
-        <w:rPr>
-          <w:rFonts w:cs="Times New Roman"/>
-        </w:rPr>
-        <w:t>Nucleic Acids Res. 2011; gkr874.</w:t>
-      </w:r>
-      <w:proofErr w:type="gramEnd"/>
-      <w:r>
-        <w:rPr>
-          <w:rFonts w:cs="Times New Roman"/>
-        </w:rPr>
-        <w:t xml:space="preserve"> doi:10.1093/</w:t>
-      </w:r>
-      <w:proofErr w:type="spellStart"/>
-      <w:r>
-        <w:rPr>
-          <w:rFonts w:cs="Times New Roman"/>
-        </w:rPr>
-        <w:t>nar</w:t>
-      </w:r>
-      <w:proofErr w:type="spellEnd"/>
-      <w:r>
-        <w:rPr>
-          <w:rFonts w:cs="Times New Roman"/>
-        </w:rPr>
-        <w:t>/gkr874</w:t>
-      </w:r>
-    </w:p>
-    <w:p>
-      <w:pPr>
-        <w:pStyle w:val="Bibliography"/>
-        <w:rPr>
-          <w:rFonts w:cs="Times New Roman"/>
-        </w:rPr>
-      </w:pPr>
-      <w:r>
-        <w:rPr>
-          <w:rFonts w:cs="Times New Roman"/>
-        </w:rPr>
-        <w:t xml:space="preserve">21. </w:t>
-      </w:r>
-      <w:r>
-        <w:rPr>
-          <w:rFonts w:cs="Times New Roman"/>
-        </w:rPr>
-        <w:tab/>
-        <w:t xml:space="preserve">Jankowski MD, Henry CS, </w:t>
-      </w:r>
-      <w:proofErr w:type="spellStart"/>
-      <w:r>
-        <w:rPr>
-          <w:rFonts w:cs="Times New Roman"/>
-        </w:rPr>
-        <w:t>Broadbelt</w:t>
-      </w:r>
-      <w:proofErr w:type="spellEnd"/>
-      <w:r>
-        <w:rPr>
-          <w:rFonts w:cs="Times New Roman"/>
-        </w:rPr>
-        <w:t xml:space="preserve"> LJ, </w:t>
-      </w:r>
-      <w:proofErr w:type="spellStart"/>
-      <w:r>
-        <w:rPr>
-          <w:rFonts w:cs="Times New Roman"/>
-        </w:rPr>
-        <w:t>Hatzimanikatis</w:t>
-      </w:r>
-      <w:proofErr w:type="spellEnd"/>
-      <w:r>
-        <w:rPr>
-          <w:rFonts w:cs="Times New Roman"/>
-        </w:rPr>
-        <w:t xml:space="preserve"> V. Group Contribution Method for Thermodynamic Analysis of Complex Metabolic Networks. </w:t>
-      </w:r>
-      <w:proofErr w:type="spellStart"/>
-      <w:r>
-        <w:rPr>
-          <w:rFonts w:cs="Times New Roman"/>
-        </w:rPr>
-        <w:t>Biophys</w:t>
-      </w:r>
-      <w:proofErr w:type="spellEnd"/>
-      <w:r>
-        <w:rPr>
-          <w:rFonts w:cs="Times New Roman"/>
-        </w:rPr>
-        <w:t xml:space="preserve"> J. 2008</w:t>
-      </w:r>
-      <w:proofErr w:type="gramStart"/>
-      <w:r>
-        <w:rPr>
-          <w:rFonts w:cs="Times New Roman"/>
-        </w:rPr>
-        <w:t>;95</w:t>
-      </w:r>
-      <w:proofErr w:type="gramEnd"/>
-      <w:r>
-        <w:rPr>
-          <w:rFonts w:cs="Times New Roman"/>
-        </w:rPr>
-        <w:t>: 1487–1499. doi:10.1529/biophysj.107.124784</w:t>
-      </w:r>
-    </w:p>
-    <w:p>
-      <w:pPr>
-        <w:pStyle w:val="Bibliography"/>
-        <w:rPr>
-          <w:rFonts w:cs="Times New Roman"/>
-        </w:rPr>
-      </w:pPr>
-      <w:r>
-        <w:rPr>
-          <w:rFonts w:cs="Times New Roman"/>
-        </w:rPr>
-        <w:t xml:space="preserve">22. </w:t>
-      </w:r>
-      <w:r>
-        <w:rPr>
-          <w:rFonts w:cs="Times New Roman"/>
-        </w:rPr>
-        <w:tab/>
-        <w:t xml:space="preserve">Costa KC, Yoon SH, Pan </w:t>
-      </w:r>
-      <w:proofErr w:type="spellStart"/>
-      <w:r>
-        <w:rPr>
-          <w:rFonts w:cs="Times New Roman"/>
-        </w:rPr>
-        <w:t>M</w:t>
-      </w:r>
-      <w:proofErr w:type="spellEnd"/>
-      <w:r>
-        <w:rPr>
-          <w:rFonts w:cs="Times New Roman"/>
-        </w:rPr>
-        <w:t xml:space="preserve">, Burn JA, </w:t>
-      </w:r>
-      <w:proofErr w:type="spellStart"/>
-      <w:r>
-        <w:rPr>
-          <w:rFonts w:cs="Times New Roman"/>
-        </w:rPr>
-        <w:t>Baliga</w:t>
-      </w:r>
-      <w:proofErr w:type="spellEnd"/>
-      <w:r>
-        <w:rPr>
-          <w:rFonts w:cs="Times New Roman"/>
-        </w:rPr>
-        <w:t xml:space="preserve"> NS, Leigh JA. </w:t>
-      </w:r>
-      <w:proofErr w:type="gramStart"/>
-      <w:r>
-        <w:rPr>
-          <w:rFonts w:cs="Times New Roman"/>
-        </w:rPr>
-        <w:t xml:space="preserve">Effects of H2 and Formate on Growth Yield and Regulation of Methanogenesis in </w:t>
-      </w:r>
-      <w:proofErr w:type="spellStart"/>
-      <w:r>
-        <w:rPr>
-          <w:rFonts w:cs="Times New Roman"/>
-        </w:rPr>
-        <w:t>Methanococcus</w:t>
-      </w:r>
-      <w:proofErr w:type="spellEnd"/>
-      <w:r>
-        <w:rPr>
-          <w:rFonts w:cs="Times New Roman"/>
-        </w:rPr>
-        <w:t xml:space="preserve"> maripaludis.</w:t>
-      </w:r>
-      <w:proofErr w:type="gramEnd"/>
-      <w:r>
-        <w:rPr>
-          <w:rFonts w:cs="Times New Roman"/>
-        </w:rPr>
-        <w:t xml:space="preserve"> </w:t>
-      </w:r>
-      <w:proofErr w:type="gramStart"/>
-      <w:r>
-        <w:rPr>
-          <w:rFonts w:cs="Times New Roman"/>
-        </w:rPr>
-        <w:t xml:space="preserve">J </w:t>
-      </w:r>
-      <w:proofErr w:type="spellStart"/>
-      <w:r>
-        <w:rPr>
-          <w:rFonts w:cs="Times New Roman"/>
-        </w:rPr>
-        <w:t>Bacteriol</w:t>
-      </w:r>
-      <w:proofErr w:type="spellEnd"/>
-      <w:r>
-        <w:rPr>
-          <w:rFonts w:cs="Times New Roman"/>
-        </w:rPr>
-        <w:t>.</w:t>
-      </w:r>
-      <w:proofErr w:type="gramEnd"/>
-      <w:r>
-        <w:rPr>
-          <w:rFonts w:cs="Times New Roman"/>
-        </w:rPr>
-        <w:t xml:space="preserve"> 2013</w:t>
-      </w:r>
-      <w:proofErr w:type="gramStart"/>
-      <w:r>
-        <w:rPr>
-          <w:rFonts w:cs="Times New Roman"/>
-        </w:rPr>
-        <w:t>;195</w:t>
-      </w:r>
-      <w:proofErr w:type="gramEnd"/>
-      <w:r>
-        <w:rPr>
-          <w:rFonts w:cs="Times New Roman"/>
-        </w:rPr>
-        <w:t>: 1456–1462. doi:10.1128/JB.02141-12</w:t>
-      </w:r>
-    </w:p>
-    <w:p>
-      <w:pPr>
-        <w:pStyle w:val="Bibliography"/>
-        <w:rPr>
-          <w:rFonts w:cs="Times New Roman"/>
-        </w:rPr>
-      </w:pPr>
-      <w:r>
-        <w:rPr>
-          <w:rFonts w:cs="Times New Roman"/>
-        </w:rPr>
-        <w:t xml:space="preserve">23. </w:t>
-      </w:r>
-      <w:r>
-        <w:rPr>
-          <w:rFonts w:cs="Times New Roman"/>
-        </w:rPr>
-        <w:tab/>
-        <w:t xml:space="preserve">Sarmiento F, </w:t>
-      </w:r>
-      <w:proofErr w:type="spellStart"/>
-      <w:r>
-        <w:rPr>
-          <w:rFonts w:cs="Times New Roman"/>
-        </w:rPr>
-        <w:t>Mrázek</w:t>
-      </w:r>
-      <w:proofErr w:type="spellEnd"/>
-      <w:r>
-        <w:rPr>
-          <w:rFonts w:cs="Times New Roman"/>
-        </w:rPr>
-        <w:t xml:space="preserve"> J, Whitman WB. </w:t>
-      </w:r>
-      <w:proofErr w:type="gramStart"/>
-      <w:r>
-        <w:rPr>
-          <w:rFonts w:cs="Times New Roman"/>
-        </w:rPr>
-        <w:t xml:space="preserve">Genome-scale analysis of gene function in the hydrogenotrophic methanogenic archaeon </w:t>
-      </w:r>
-      <w:proofErr w:type="spellStart"/>
-      <w:r>
-        <w:rPr>
-          <w:rFonts w:cs="Times New Roman"/>
-        </w:rPr>
-        <w:t>Methanococcus</w:t>
-      </w:r>
-      <w:proofErr w:type="spellEnd"/>
-      <w:r>
-        <w:rPr>
-          <w:rFonts w:cs="Times New Roman"/>
-        </w:rPr>
-        <w:t xml:space="preserve"> maripaludis.</w:t>
-      </w:r>
-      <w:proofErr w:type="gramEnd"/>
-      <w:r>
-        <w:rPr>
-          <w:rFonts w:cs="Times New Roman"/>
-        </w:rPr>
-        <w:t xml:space="preserve"> </w:t>
-      </w:r>
-      <w:proofErr w:type="spellStart"/>
-      <w:r>
-        <w:rPr>
-          <w:rFonts w:cs="Times New Roman"/>
-        </w:rPr>
-        <w:t>Proc</w:t>
-      </w:r>
-      <w:proofErr w:type="spellEnd"/>
-      <w:r>
-        <w:rPr>
-          <w:rFonts w:cs="Times New Roman"/>
-        </w:rPr>
-        <w:t xml:space="preserve"> Natl </w:t>
-      </w:r>
-      <w:proofErr w:type="spellStart"/>
-      <w:r>
-        <w:rPr>
-          <w:rFonts w:cs="Times New Roman"/>
-        </w:rPr>
-        <w:t>Acad</w:t>
-      </w:r>
-      <w:proofErr w:type="spellEnd"/>
-      <w:r>
-        <w:rPr>
-          <w:rFonts w:cs="Times New Roman"/>
-        </w:rPr>
-        <w:t xml:space="preserve"> Sci. 2013</w:t>
-      </w:r>
-      <w:proofErr w:type="gramStart"/>
-      <w:r>
-        <w:rPr>
-          <w:rFonts w:cs="Times New Roman"/>
-        </w:rPr>
-        <w:t>;110</w:t>
-      </w:r>
-      <w:proofErr w:type="gramEnd"/>
-      <w:r>
-        <w:rPr>
-          <w:rFonts w:cs="Times New Roman"/>
-        </w:rPr>
-        <w:t>: 4726–4731. doi:10.1073/pnas.1220225110</w:t>
-      </w:r>
-    </w:p>
-    <w:p>
-      <w:r>
-        <w:lastRenderedPageBreak/>
+        <w:t>Sarmiento F, Mrázek J, Whitman WB. Genome-scale analysis of gene function in the hydrogenotrophic methanogenic archaeon Methanococcus maripaludis. Proc Natl Acad Sci. 2013;110: 4726–4731. doi:10.1073/pnas.1220225110</w:t>
+      </w:r>
+    </w:p>
+    <w:p>
+      <w:r>
         <w:fldChar w:fldCharType="end"/>
       </w:r>
     </w:p>
@@ -4942,7 +3210,7 @@
 
 <file path=word/comments.xml><?xml version="1.0" encoding="utf-8"?>
 <w:comments xmlns:wpc="http://schemas.microsoft.com/office/word/2010/wordprocessingCanvas" xmlns:mc="http://schemas.openxmlformats.org/markup-compatibility/2006" xmlns:o="urn:schemas-microsoft-com:office:office" xmlns:r="http://schemas.openxmlformats.org/officeDocument/2006/relationships" xmlns:m="http://schemas.openxmlformats.org/officeDocument/2006/math" xmlns:v="urn:schemas-microsoft-com:vml" xmlns:wp14="http://schemas.microsoft.com/office/word/2010/wordprocessingDrawing" xmlns:wp="http://schemas.openxmlformats.org/drawingml/2006/wordprocessingDrawing" xmlns:w10="urn:schemas-microsoft-com:office:word" xmlns:w="http://schemas.openxmlformats.org/wordprocessingml/2006/main" xmlns:w14="http://schemas.microsoft.com/office/word/2010/wordml" xmlns:wpg="http://schemas.microsoft.com/office/word/2010/wordprocessingGroup" xmlns:wpi="http://schemas.microsoft.com/office/word/2010/wordprocessingInk" xmlns:wne="http://schemas.microsoft.com/office/word/2006/wordml" xmlns:wps="http://schemas.microsoft.com/office/word/2010/wordprocessingShape" mc:Ignorable="w14 wp14">
-  <w:comment w:id="0" w:author="Nathan Price" w:date="2015-08-05T11:35:00Z" w:initials="NP">
+  <w:comment w:id="1" w:author="Nathan Price" w:date="2015-08-05T11:35:00Z" w:initials="NP">
     <w:p>
       <w:pPr>
         <w:pStyle w:val="CommentText"/>
@@ -4958,7 +3226,7 @@
       </w:r>
     </w:p>
   </w:comment>
-  <w:comment w:id="1" w:author="Nathan Price" w:date="2015-08-05T09:49:00Z" w:initials="NP">
+  <w:comment w:id="2" w:author="Nathan Price" w:date="2015-08-05T09:49:00Z" w:initials="NP">
     <w:p>
       <w:pPr>
         <w:pStyle w:val="CommentText"/>
@@ -5652,6 +3920,7 @@
   <w:style w:type="character" w:default="1" w:styleId="DefaultParagraphFont">
     <w:name w:val="Default Paragraph Font"/>
     <w:uiPriority w:val="1"/>
+    <w:semiHidden/>
     <w:unhideWhenUsed/>
   </w:style>
   <w:style w:type="table" w:default="1" w:styleId="TableNormal">
@@ -6120,6 +4389,7 @@
   <w:style w:type="character" w:default="1" w:styleId="DefaultParagraphFont">
     <w:name w:val="Default Paragraph Font"/>
     <w:uiPriority w:val="1"/>
+    <w:semiHidden/>
     <w:unhideWhenUsed/>
   </w:style>
   <w:style w:type="table" w:default="1" w:styleId="TableNormal">
@@ -6667,7 +4937,7 @@
 </file>
 
 <file path=customXml/itemProps1.xml><?xml version="1.0" encoding="utf-8"?>
-<ds:datastoreItem xmlns:ds="http://schemas.openxmlformats.org/officeDocument/2006/customXml" ds:itemID="{7D93C501-1A7C-40C2-A433-4A0D4CE311C6}">
+<ds:datastoreItem xmlns:ds="http://schemas.openxmlformats.org/officeDocument/2006/customXml" ds:itemID="{1ABAC303-8975-468A-9C95-15C2A61C9A51}">
   <ds:schemaRefs>
     <ds:schemaRef ds:uri="http://schemas.openxmlformats.org/officeDocument/2006/bibliography"/>
   </ds:schemaRefs>

</xml_diff>